<commit_message>
REPORTGEN-585 : The column 'added violations' content is not aligned with other columns
</commit_message>
<xml_diff>
--- a/CastReporting.Reporting.Core/TemplatesFiles/Generic Table Definition.docx
+++ b/CastReporting.Reporting.Core/TemplatesFiles/Generic Table Definition.docx
@@ -15136,8 +15136,6 @@
         </w:rPr>
         <w:t>Quality Standards Support</w:t>
       </w:r>
-      <w:bookmarkStart w:id="0" w:name="_GoBack"/>
-      <w:bookmarkEnd w:id="0"/>
       <w:r>
         <w:rPr>
           <w:rFonts w:ascii="Open Sans" w:eastAsia="Corbel" w:hAnsi="Open Sans" w:cs="Open Sans"/>
@@ -15211,14 +15209,16 @@
             <w:cnfStyle w:val="001000000000" w:firstRow="0" w:lastRow="0" w:firstColumn="1" w:lastColumn="0" w:oddVBand="0" w:evenVBand="0" w:oddHBand="0" w:evenHBand="0" w:firstRowFirstColumn="0" w:firstRowLastColumn="0" w:lastRowFirstColumn="0" w:lastRowLastColumn="0"/>
             <w:tcW w:w="2902" w:type="dxa"/>
             <w:gridSpan w:val="2"/>
-          </w:tcPr>
-          <w:p>
-            <w:pPr>
-              <w:rPr>
-                <w:rFonts w:ascii="Open Sans" w:hAnsi="Open Sans" w:cs="Open Sans"/>
-                <w:b w:val="0"/>
-              </w:rPr>
-            </w:pPr>
+            <w:vAlign w:val="center"/>
+          </w:tcPr>
+          <w:p>
+            <w:pPr>
+              <w:rPr>
+                <w:rFonts w:ascii="Open Sans" w:hAnsi="Open Sans" w:cs="Open Sans"/>
+                <w:b w:val="0"/>
+              </w:rPr>
+            </w:pPr>
+            <w:bookmarkStart w:id="0" w:name="_GoBack" w:colFirst="0" w:colLast="3"/>
             <w:r>
               <w:rPr>
                 <w:rFonts w:ascii="Open Sans" w:hAnsi="Open Sans" w:cs="Open Sans"/>
@@ -15231,6 +15231,7 @@
         <w:tc>
           <w:tcPr>
             <w:tcW w:w="2260" w:type="dxa"/>
+            <w:vAlign w:val="center"/>
           </w:tcPr>
           <w:p>
             <w:pPr>
@@ -15253,6 +15254,7 @@
         <w:tc>
           <w:tcPr>
             <w:tcW w:w="2117" w:type="dxa"/>
+            <w:vAlign w:val="center"/>
           </w:tcPr>
           <w:p>
             <w:pPr>
@@ -15260,11 +15262,13 @@
               <w:cnfStyle w:val="100000000000" w:firstRow="1" w:lastRow="0" w:firstColumn="0" w:lastColumn="0" w:oddVBand="0" w:evenVBand="0" w:oddHBand="0" w:evenHBand="0" w:firstRowFirstColumn="0" w:firstRowLastColumn="0" w:lastRowFirstColumn="0" w:lastRowLastColumn="0"/>
               <w:rPr>
                 <w:rFonts w:ascii="Open Sans" w:hAnsi="Open Sans" w:cs="Open Sans"/>
-              </w:rPr>
-            </w:pPr>
-            <w:r>
-              <w:rPr>
-                <w:rFonts w:ascii="Open Sans" w:hAnsi="Open Sans" w:cs="Open Sans"/>
+                <w:b w:val="0"/>
+              </w:rPr>
+            </w:pPr>
+            <w:r>
+              <w:rPr>
+                <w:rFonts w:ascii="Open Sans" w:hAnsi="Open Sans" w:cs="Open Sans"/>
+                <w:b w:val="0"/>
               </w:rPr>
               <w:t>Removed Violations</w:t>
             </w:r>
@@ -15273,6 +15277,7 @@
         <w:tc>
           <w:tcPr>
             <w:tcW w:w="2117" w:type="dxa"/>
+            <w:vAlign w:val="center"/>
           </w:tcPr>
           <w:p>
             <w:pPr>
@@ -15345,6 +15350,7 @@
         <w:tc>
           <w:tcPr>
             <w:tcW w:w="2117" w:type="dxa"/>
+            <w:vAlign w:val="center"/>
           </w:tcPr>
           <w:p>
             <w:pPr>
@@ -15436,6 +15442,7 @@
         <w:tc>
           <w:tcPr>
             <w:tcW w:w="2117" w:type="dxa"/>
+            <w:vAlign w:val="center"/>
           </w:tcPr>
           <w:p>
             <w:pPr>
@@ -15527,6 +15534,7 @@
         <w:tc>
           <w:tcPr>
             <w:tcW w:w="2117" w:type="dxa"/>
+            <w:vAlign w:val="center"/>
           </w:tcPr>
           <w:p>
             <w:pPr>
@@ -15618,6 +15626,7 @@
         <w:tc>
           <w:tcPr>
             <w:tcW w:w="2117" w:type="dxa"/>
+            <w:vAlign w:val="center"/>
           </w:tcPr>
           <w:p>
             <w:pPr>
@@ -15657,6 +15666,7 @@
           </w:p>
         </w:tc>
       </w:tr>
+      <w:bookmarkEnd w:id="0"/>
     </w:tbl>
     <w:p>
       <w:pPr>
@@ -16807,7 +16817,7 @@
       </w:pPr>
     </w:pPrDefault>
   </w:docDefaults>
-  <w:latentStyles w:defLockedState="0" w:defUIPriority="99" w:defSemiHidden="0" w:defUnhideWhenUsed="0" w:defQFormat="0" w:count="375">
+  <w:latentStyles w:defLockedState="0" w:defUIPriority="99" w:defSemiHidden="0" w:defUnhideWhenUsed="0" w:defQFormat="0" w:count="376">
     <w:lsdException w:name="Normal" w:uiPriority="0" w:qFormat="1"/>
     <w:lsdException w:name="heading 1" w:uiPriority="9" w:qFormat="1"/>
     <w:lsdException w:name="heading 2" w:semiHidden="1" w:uiPriority="9" w:unhideWhenUsed="1" w:qFormat="1"/>
@@ -16913,7 +16923,6 @@
     <w:lsdException w:name="HTML Sample" w:semiHidden="1" w:unhideWhenUsed="1"/>
     <w:lsdException w:name="HTML Typewriter" w:semiHidden="1" w:unhideWhenUsed="1"/>
     <w:lsdException w:name="HTML Variable" w:semiHidden="1" w:unhideWhenUsed="1"/>
-    <w:lsdException w:name="Normal Table" w:semiHidden="1" w:unhideWhenUsed="1"/>
     <w:lsdException w:name="annotation subject" w:semiHidden="1" w:unhideWhenUsed="1"/>
     <w:lsdException w:name="No List" w:semiHidden="1" w:unhideWhenUsed="1"/>
     <w:lsdException w:name="Outline List 1" w:semiHidden="1" w:unhideWhenUsed="1"/>
@@ -16960,10 +16969,8 @@
     <w:lsdException w:name="Table Subtle 2" w:semiHidden="1" w:unhideWhenUsed="1"/>
     <w:lsdException w:name="Table Web 1" w:semiHidden="1" w:unhideWhenUsed="1"/>
     <w:lsdException w:name="Table Web 2" w:semiHidden="1" w:unhideWhenUsed="1"/>
-    <w:lsdException w:name="Table Web 3" w:semiHidden="1" w:unhideWhenUsed="1"/>
     <w:lsdException w:name="Balloon Text" w:semiHidden="1" w:unhideWhenUsed="1"/>
     <w:lsdException w:name="Table Grid" w:uiPriority="59"/>
-    <w:lsdException w:name="Table Theme" w:semiHidden="1" w:unhideWhenUsed="1"/>
     <w:lsdException w:name="Placeholder Text" w:semiHidden="1"/>
     <w:lsdException w:name="No Spacing" w:uiPriority="1" w:qFormat="1"/>
     <w:lsdException w:name="Light Shading" w:uiPriority="60"/>
@@ -17183,6 +17190,7 @@
     <w:lsdException w:name="Smart Hyperlink" w:semiHidden="1" w:unhideWhenUsed="1"/>
     <w:lsdException w:name="Hashtag" w:semiHidden="1" w:unhideWhenUsed="1"/>
     <w:lsdException w:name="Unresolved Mention" w:semiHidden="1" w:unhideWhenUsed="1"/>
+    <w:lsdException w:name="Smart Link" w:semiHidden="1" w:unhideWhenUsed="1"/>
   </w:latentStyles>
   <w:style w:type="paragraph" w:default="1" w:styleId="Normal">
     <w:name w:val="Normal"/>
@@ -18203,7 +18211,7 @@
 </file>
 
 <file path=customXml/itemProps1.xml><?xml version="1.0" encoding="utf-8"?>
-<ds:datastoreItem xmlns:ds="http://schemas.openxmlformats.org/officeDocument/2006/customXml" ds:itemID="{A1802525-2837-4022-AF73-596DCD667324}">
+<ds:datastoreItem xmlns:ds="http://schemas.openxmlformats.org/officeDocument/2006/customXml" ds:itemID="{4D9340E1-1AA2-403F-A41C-B56196F74C18}">
   <ds:schemaRefs>
     <ds:schemaRef ds:uri="http://schemas.openxmlformats.org/officeDocument/2006/bibliography"/>
   </ds:schemaRefs>

</xml_diff>

<commit_message>
REPORTGEN-348: porting to ReportGeneratorForDashboard
</commit_message>
<xml_diff>
--- a/CastReporting.Reporting.Core/TemplatesFiles/Generic Table Definition.docx
+++ b/CastReporting.Reporting.Core/TemplatesFiles/Generic Table Definition.docx
@@ -4103,6 +4103,209 @@
         <w:pStyle w:val="functionnalTab"/>
         <w:rPr>
           <w:rFonts w:ascii="Open Sans" w:hAnsi="Open Sans" w:cs="Open Sans"/>
+          <w:sz w:val="20"/>
+          <w:szCs w:val="24"/>
+        </w:rPr>
+      </w:pPr>
+    </w:p>
+    <w:p>
+      <w:pPr>
+        <w:pStyle w:val="functionnalTab"/>
+        <w:ind w:left="720"/>
+        <w:rPr>
+          <w:rFonts w:ascii="Open Sans" w:hAnsi="Open Sans" w:cs="Open Sans"/>
+          <w:color w:val="00B050"/>
+          <w:szCs w:val="24"/>
+          <w:lang w:val="fr-FR"/>
+        </w:rPr>
+      </w:pPr>
+      <w:r>
+        <w:rPr>
+          <w:rFonts w:ascii="Open Sans" w:hAnsi="Open Sans" w:cs="Open Sans"/>
+          <w:noProof/>
+          <w:color w:val="00B050"/>
+          <w:szCs w:val="24"/>
+          <w:lang w:val="en-US" w:eastAsia="en-US"/>
+        </w:rPr>
+        <mc:AlternateContent>
+          <mc:Choice Requires="wps">
+            <w:drawing>
+              <wp:anchor distT="0" distB="0" distL="114300" distR="114300" simplePos="0" relativeHeight="251713536" behindDoc="0" locked="0" layoutInCell="1" allowOverlap="1" wp14:anchorId="76F9BABC" wp14:editId="20397DBB">
+                <wp:simplePos x="0" y="0"/>
+                <wp:positionH relativeFrom="column">
+                  <wp:posOffset>2200086</wp:posOffset>
+                </wp:positionH>
+                <wp:positionV relativeFrom="paragraph">
+                  <wp:posOffset>28697</wp:posOffset>
+                </wp:positionV>
+                <wp:extent cx="950068" cy="155575"/>
+                <wp:effectExtent l="0" t="0" r="2540" b="0"/>
+                <wp:wrapNone/>
+                <wp:docPr id="31" name="Rectangle: Rounded Corners 31"/>
+                <wp:cNvGraphicFramePr/>
+                <a:graphic xmlns:a="http://schemas.openxmlformats.org/drawingml/2006/main">
+                  <a:graphicData uri="http://schemas.microsoft.com/office/word/2010/wordprocessingShape">
+                    <wps:wsp>
+                      <wps:cNvSpPr/>
+                      <wps:spPr>
+                        <a:xfrm>
+                          <a:off x="0" y="0"/>
+                          <a:ext cx="950068" cy="155575"/>
+                        </a:xfrm>
+                        <a:prstGeom prst="roundRect">
+                          <a:avLst/>
+                        </a:prstGeom>
+                        <a:solidFill>
+                          <a:srgbClr val="00B050"/>
+                        </a:solidFill>
+                        <a:ln>
+                          <a:noFill/>
+                        </a:ln>
+                      </wps:spPr>
+                      <wps:style>
+                        <a:lnRef idx="2">
+                          <a:schemeClr val="accent1">
+                            <a:shade val="50000"/>
+                          </a:schemeClr>
+                        </a:lnRef>
+                        <a:fillRef idx="1">
+                          <a:schemeClr val="accent1"/>
+                        </a:fillRef>
+                        <a:effectRef idx="0">
+                          <a:schemeClr val="accent1"/>
+                        </a:effectRef>
+                        <a:fontRef idx="minor">
+                          <a:schemeClr val="lt1"/>
+                        </a:fontRef>
+                      </wps:style>
+                      <wps:txbx>
+                        <w:txbxContent>
+                          <w:p>
+                            <w:pPr>
+                              <w:jc w:val="center"/>
+                              <w:rPr>
+                                <w:sz w:val="16"/>
+                                <w:lang w:val="fr-FR"/>
+                              </w:rPr>
+                            </w:pPr>
+                            <w:r>
+                              <w:rPr>
+                                <w:sz w:val="16"/>
+                                <w:lang w:val="fr-FR"/>
+                              </w:rPr>
+                              <w:t>&lt;</w:t>
+                            </w:r>
+                            <w:r>
+                              <w:rPr>
+                                <w:sz w:val="16"/>
+                                <w:lang w:val="fr-FR"/>
+                              </w:rPr>
+                              <w:t>EXPRESSIONS</w:t>
+                            </w:r>
+                            <w:r>
+                              <w:rPr>
+                                <w:sz w:val="16"/>
+                                <w:lang w:val="fr-FR"/>
+                              </w:rPr>
+                              <w:t>&gt;</w:t>
+                            </w:r>
+                          </w:p>
+                        </w:txbxContent>
+                      </wps:txbx>
+                      <wps:bodyPr rot="0" spcFirstLastPara="0" vertOverflow="overflow" horzOverflow="overflow" vert="horz" wrap="square" lIns="91440" tIns="0" rIns="91440" bIns="0" numCol="1" spcCol="0" rtlCol="0" fromWordArt="0" anchor="ctr" anchorCtr="0" forceAA="0" compatLnSpc="1">
+                        <a:prstTxWarp prst="textNoShape">
+                          <a:avLst/>
+                        </a:prstTxWarp>
+                        <a:noAutofit/>
+                      </wps:bodyPr>
+                    </wps:wsp>
+                  </a:graphicData>
+                </a:graphic>
+                <wp14:sizeRelH relativeFrom="margin">
+                  <wp14:pctWidth>0</wp14:pctWidth>
+                </wp14:sizeRelH>
+                <wp14:sizeRelV relativeFrom="margin">
+                  <wp14:pctHeight>0</wp14:pctHeight>
+                </wp14:sizeRelV>
+              </wp:anchor>
+            </w:drawing>
+          </mc:Choice>
+          <mc:Fallback>
+            <w:pict>
+              <v:roundrect w14:anchorId="76F9BABC" id="Rectangle: Rounded Corners 31" o:spid="_x0000_s1056" style="position:absolute;left:0;text-align:left;margin-left:173.25pt;margin-top:2.25pt;width:74.8pt;height:12.25pt;z-index:251713536;visibility:visible;mso-wrap-style:square;mso-width-percent:0;mso-height-percent:0;mso-wrap-distance-left:9pt;mso-wrap-distance-top:0;mso-wrap-distance-right:9pt;mso-wrap-distance-bottom:0;mso-position-horizontal:absolute;mso-position-horizontal-relative:text;mso-position-vertical:absolute;mso-position-vertical-relative:text;mso-width-percent:0;mso-height-percent:0;mso-width-relative:margin;mso-height-relative:margin;v-text-anchor:middle" arcsize="10923f" o:gfxdata="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" fillcolor="#00b050" stroked="f" strokeweight="2pt">
+                <v:textbox inset=",0,,0">
+                  <w:txbxContent>
+                    <w:p>
+                      <w:pPr>
+                        <w:jc w:val="center"/>
+                        <w:rPr>
+                          <w:sz w:val="16"/>
+                          <w:lang w:val="fr-FR"/>
+                        </w:rPr>
+                      </w:pPr>
+                      <w:r>
+                        <w:rPr>
+                          <w:sz w:val="16"/>
+                          <w:lang w:val="fr-FR"/>
+                        </w:rPr>
+                        <w:t>&lt;</w:t>
+                      </w:r>
+                      <w:r>
+                        <w:rPr>
+                          <w:sz w:val="16"/>
+                          <w:lang w:val="fr-FR"/>
+                        </w:rPr>
+                        <w:t>EXPRESSIONS</w:t>
+                      </w:r>
+                      <w:r>
+                        <w:rPr>
+                          <w:sz w:val="16"/>
+                          <w:lang w:val="fr-FR"/>
+                        </w:rPr>
+                        <w:t>&gt;</w:t>
+                      </w:r>
+                    </w:p>
+                  </w:txbxContent>
+                </v:textbox>
+              </v:roundrect>
+            </w:pict>
+          </mc:Fallback>
+        </mc:AlternateContent>
+      </w:r>
+      <w:r>
+        <w:rPr>
+          <w:rFonts w:ascii="Open Sans" w:hAnsi="Open Sans" w:cs="Open Sans"/>
+          <w:color w:val="00B050"/>
+          <w:szCs w:val="24"/>
+          <w:lang w:val="fr-FR"/>
+        </w:rPr>
+        <w:t>CUSTOM_EXPRESSIONS</w:t>
+      </w:r>
+      <w:r>
+        <w:rPr>
+          <w:rFonts w:ascii="Open Sans" w:hAnsi="Open Sans" w:cs="Open Sans"/>
+          <w:color w:val="00B050"/>
+          <w:szCs w:val="24"/>
+          <w:lang w:val="fr-FR"/>
+        </w:rPr>
+        <w:br/>
+      </w:r>
+    </w:p>
+    <w:p>
+      <w:pPr>
+        <w:pStyle w:val="functionnalTab"/>
+        <w:rPr>
+          <w:rFonts w:ascii="Open Sans" w:hAnsi="Open Sans" w:cs="Open Sans"/>
+          <w:sz w:val="20"/>
+          <w:szCs w:val="24"/>
+        </w:rPr>
+      </w:pPr>
+    </w:p>
+    <w:p>
+      <w:pPr>
+        <w:pStyle w:val="functionnalTab"/>
+        <w:rPr>
+          <w:rFonts w:ascii="Open Sans" w:hAnsi="Open Sans" w:cs="Open Sans"/>
           <w:b/>
           <w:color w:val="4F81BD" w:themeColor="accent1"/>
           <w:szCs w:val="24"/>
@@ -5605,6 +5808,7 @@
           <w:sz w:val="22"/>
           <w:szCs w:val="24"/>
         </w:rPr>
+        <w:lastRenderedPageBreak/>
         <w:t>a</w:t>
       </w:r>
       <w:r>
@@ -5631,6 +5835,24 @@
           <w:szCs w:val="24"/>
         </w:rPr>
         <w:t>is one or multiple tags of the axis</w:t>
+      </w:r>
+    </w:p>
+    <w:p>
+      <w:pPr>
+        <w:pStyle w:val="functionnalTab"/>
+        <w:rPr>
+          <w:rFonts w:ascii="Open Sans" w:hAnsi="Open Sans" w:cs="Open Sans"/>
+          <w:sz w:val="22"/>
+          <w:szCs w:val="24"/>
+        </w:rPr>
+      </w:pPr>
+      <w:r>
+        <w:rPr>
+          <w:rFonts w:ascii="Open Sans" w:hAnsi="Open Sans" w:cs="Open Sans"/>
+          <w:sz w:val="22"/>
+          <w:szCs w:val="24"/>
+        </w:rPr>
+        <w:t>For Custom expressions axis, the CUSTOM_EXPRESSIONS parameter can contains a list of custom expressions separated by ‘|’, and supplementary options are needed : PARAMS (mandatory) contains the list of parameters of the custom expression, FORMAT (optional) contains the format of the result, and of course, the parameters definition (see sample 12).</w:t>
       </w:r>
     </w:p>
     <w:p>
@@ -15218,7 +15440,6 @@
                 <w:b w:val="0"/>
               </w:rPr>
             </w:pPr>
-            <w:bookmarkStart w:id="0" w:name="_GoBack" w:colFirst="0" w:colLast="3"/>
             <w:r>
               <w:rPr>
                 <w:rFonts w:ascii="Open Sans" w:hAnsi="Open Sans" w:cs="Open Sans"/>
@@ -15666,7 +15887,6 @@
           </w:p>
         </w:tc>
       </w:tr>
-      <w:bookmarkEnd w:id="0"/>
     </w:tbl>
     <w:p>
       <w:pPr>
@@ -15678,25 +15898,68 @@
     </w:p>
     <w:p>
       <w:pPr>
-        <w:rPr>
-          <w:rFonts w:ascii="Open Sans" w:hAnsi="Open Sans" w:cs="Open Sans"/>
-          <w:lang w:val="en-GB"/>
-        </w:rPr>
-      </w:pPr>
+        <w:pStyle w:val="functionnalTab"/>
+        <w:rPr>
+          <w:rFonts w:ascii="Open Sans" w:hAnsi="Open Sans" w:cs="Open Sans"/>
+          <w:color w:val="4F81BD" w:themeColor="accent1"/>
+          <w:sz w:val="32"/>
+          <w:szCs w:val="24"/>
+        </w:rPr>
+      </w:pPr>
+      <w:r>
+        <w:rPr>
+          <w:rFonts w:ascii="Open Sans" w:hAnsi="Open Sans" w:cs="Open Sans"/>
+          <w:color w:val="4F81BD" w:themeColor="accent1"/>
+          <w:sz w:val="32"/>
+          <w:szCs w:val="24"/>
+        </w:rPr>
+        <w:t>SAMPLE 12</w:t>
+      </w:r>
     </w:p>
     <w:p>
       <w:pPr>
-        <w:rPr>
-          <w:rFonts w:ascii="Open Sans" w:hAnsi="Open Sans" w:cs="Open Sans"/>
-          <w:lang w:val="en-GB"/>
-        </w:rPr>
-      </w:pPr>
+        <w:pStyle w:val="functionnalTab"/>
+        <w:rPr>
+          <w:rFonts w:ascii="Open Sans" w:hAnsi="Open Sans" w:cs="Open Sans"/>
+          <w:color w:val="4F81BD" w:themeColor="accent1"/>
+          <w:sz w:val="22"/>
+          <w:szCs w:val="24"/>
+        </w:rPr>
+      </w:pPr>
+      <w:r>
+        <w:rPr>
+          <w:rFonts w:ascii="Open Sans" w:hAnsi="Open Sans" w:cs="Open Sans"/>
+          <w:color w:val="4F81BD" w:themeColor="accent1"/>
+          <w:sz w:val="22"/>
+          <w:szCs w:val="24"/>
+        </w:rPr>
+        <w:t>T</w:t>
+      </w:r>
+      <w:r>
+        <w:rPr>
+          <w:rFonts w:ascii="Open Sans" w:hAnsi="Open Sans" w:cs="Open Sans"/>
+          <w:color w:val="4F81BD" w:themeColor="accent1"/>
+          <w:sz w:val="22"/>
+          <w:szCs w:val="24"/>
+        </w:rPr>
+        <w:t xml:space="preserve">able to </w:t>
+      </w:r>
+      <w:r>
+        <w:rPr>
+          <w:rFonts w:ascii="Open Sans" w:hAnsi="Open Sans" w:cs="Open Sans"/>
+          <w:color w:val="4F81BD" w:themeColor="accent1"/>
+          <w:sz w:val="22"/>
+          <w:szCs w:val="24"/>
+        </w:rPr>
+        <w:t>monitor custom expressions at application level</w:t>
+      </w:r>
     </w:p>
     <w:p>
       <w:pPr>
-        <w:rPr>
-          <w:rFonts w:ascii="Open Sans" w:hAnsi="Open Sans" w:cs="Open Sans"/>
-          <w:lang w:val="en-GB"/>
+        <w:pStyle w:val="functionnalTab"/>
+        <w:rPr>
+          <w:rFonts w:ascii="Open Sans" w:hAnsi="Open Sans" w:cs="Open Sans"/>
+          <w:szCs w:val="24"/>
         </w:rPr>
       </w:pPr>
     </w:p>
@@ -15705,20 +15968,547 @@
         <w:pStyle w:val="functionnalTab"/>
         <w:rPr>
           <w:rFonts w:ascii="Open Sans" w:hAnsi="Open Sans" w:cs="Open Sans"/>
+          <w:szCs w:val="24"/>
+        </w:rPr>
+      </w:pPr>
+      <w:proofErr w:type="gramStart"/>
+      <w:r>
+        <w:rPr>
+          <w:rFonts w:ascii="Open Sans" w:hAnsi="Open Sans" w:cs="Open Sans"/>
+          <w:szCs w:val="24"/>
+        </w:rPr>
+        <w:t>TABLE;GENERIC</w:t>
+      </w:r>
+      <w:proofErr w:type="gramEnd"/>
+      <w:r>
+        <w:rPr>
+          <w:rFonts w:ascii="Open Sans" w:hAnsi="Open Sans" w:cs="Open Sans"/>
+          <w:szCs w:val="24"/>
+        </w:rPr>
+        <w:t>_TABLE;COL1=</w:t>
+      </w:r>
+      <w:r>
+        <w:rPr>
+          <w:rFonts w:ascii="Open Sans" w:hAnsi="Open Sans" w:cs="Open Sans"/>
+          <w:szCs w:val="24"/>
+        </w:rPr>
+        <w:t>SNAPSHOTS,ROW1=</w:t>
+      </w:r>
+      <w:r>
+        <w:rPr>
+          <w:rFonts w:ascii="Open Sans" w:hAnsi="Open Sans" w:cs="Open Sans"/>
+          <w:szCs w:val="24"/>
+        </w:rPr>
+        <w:t>CUSTOM_EXPRESSIONS</w:t>
+      </w:r>
+      <w:r>
+        <w:rPr>
+          <w:rFonts w:ascii="Open Sans" w:hAnsi="Open Sans" w:cs="Open Sans"/>
+          <w:szCs w:val="24"/>
+        </w:rPr>
+        <w:t>,</w:t>
+      </w:r>
+      <w:r>
+        <w:rPr>
+          <w:rFonts w:ascii="Open Sans" w:hAnsi="Open Sans" w:cs="Open Sans"/>
+          <w:szCs w:val="24"/>
+        </w:rPr>
+        <w:t xml:space="preserve">SNAPSHOTS=ALL,CUSTOM_EXPRESSIONS=(a+b)/2|c/d,PARAMS=QR a QR b SZ c SZ </w:t>
+      </w:r>
+      <w:proofErr w:type="spellStart"/>
+      <w:r>
+        <w:rPr>
+          <w:rFonts w:ascii="Open Sans" w:hAnsi="Open Sans" w:cs="Open Sans"/>
+          <w:szCs w:val="24"/>
+        </w:rPr>
+        <w:t>d,a</w:t>
+      </w:r>
+      <w:proofErr w:type="spellEnd"/>
+      <w:r>
+        <w:rPr>
+          <w:rFonts w:ascii="Open Sans" w:hAnsi="Open Sans" w:cs="Open Sans"/>
+          <w:szCs w:val="24"/>
+        </w:rPr>
+        <w:t>=60013,b=60014,c=67211,d=10151</w:t>
+      </w:r>
+      <w:bookmarkStart w:id="0" w:name="_GoBack"/>
+      <w:bookmarkEnd w:id="0"/>
+    </w:p>
+    <w:p>
+      <w:pPr>
+        <w:pStyle w:val="functionnalTab"/>
+        <w:rPr>
+          <w:rFonts w:ascii="Open Sans" w:hAnsi="Open Sans" w:cs="Open Sans"/>
+          <w:szCs w:val="24"/>
+        </w:rPr>
+      </w:pPr>
+    </w:p>
+    <w:p>
+      <w:pPr>
+        <w:rPr>
+          <w:rFonts w:ascii="Open Sans" w:hAnsi="Open Sans" w:cs="Open Sans"/>
+          <w:lang w:val="en-GB"/>
+        </w:rPr>
+      </w:pPr>
+      <w:r>
+        <w:rPr>
+          <w:rFonts w:ascii="Open Sans" w:hAnsi="Open Sans" w:cs="Open Sans"/>
+          <w:lang w:val="en-GB"/>
+        </w:rPr>
+        <w:t>This table gives the evolution of 2 customs expressions between current and previous snapshots. The first custom expression is the average of grades for robustness and performance, the second expression is a ratio between the number of violations and the number of code lines.</w:t>
+      </w:r>
+    </w:p>
+    <w:tbl>
+      <w:tblPr>
+        <w:tblStyle w:val="MediumShading1-Accent3"/>
+        <w:tblW w:w="9396" w:type="dxa"/>
+        <w:tblInd w:w="-10" w:type="dxa"/>
+        <w:tblLayout w:type="fixed"/>
+        <w:tblLook w:val="04A0" w:firstRow="1" w:lastRow="0" w:firstColumn="1" w:lastColumn="0" w:noHBand="0" w:noVBand="1"/>
+        <w:tblDescription w:val="TABLE;GENERIC_TABLE;COL1=SNAPSHOTS,ROW1=CUSTOM_EXPRESSIONS,SNAPSHOTS=ALL,CUSTOM_EXPRESSIONS=(a+b)/2|c/d,PARAMS=QR a QR b SZ c SZ d,a=60013,b=60014,c=67211,d=10151"/>
+      </w:tblPr>
+      <w:tblGrid>
+        <w:gridCol w:w="2242"/>
+        <w:gridCol w:w="116"/>
+        <w:gridCol w:w="1845"/>
+        <w:gridCol w:w="1731"/>
+        <w:gridCol w:w="1731"/>
+        <w:gridCol w:w="1731"/>
+      </w:tblGrid>
+      <w:tr>
+        <w:trPr>
+          <w:cnfStyle w:val="100000000000" w:firstRow="1" w:lastRow="0" w:firstColumn="0" w:lastColumn="0" w:oddVBand="0" w:evenVBand="0" w:oddHBand="0" w:evenHBand="0" w:firstRowFirstColumn="0" w:firstRowLastColumn="0" w:lastRowFirstColumn="0" w:lastRowLastColumn="0"/>
+          <w:trHeight w:val="360"/>
+        </w:trPr>
+        <w:tc>
+          <w:tcPr>
+            <w:cnfStyle w:val="001000000000" w:firstRow="0" w:lastRow="0" w:firstColumn="1" w:lastColumn="0" w:oddVBand="0" w:evenVBand="0" w:oddHBand="0" w:evenHBand="0" w:firstRowFirstColumn="0" w:firstRowLastColumn="0" w:lastRowFirstColumn="0" w:lastRowLastColumn="0"/>
+            <w:tcW w:w="2358" w:type="dxa"/>
+            <w:gridSpan w:val="2"/>
+          </w:tcPr>
+          <w:p>
+            <w:pPr>
+              <w:rPr>
+                <w:rFonts w:ascii="Open Sans" w:hAnsi="Open Sans" w:cs="Open Sans"/>
+                <w:b w:val="0"/>
+              </w:rPr>
+            </w:pPr>
+            <w:r>
+              <w:rPr>
+                <w:rFonts w:ascii="Open Sans" w:hAnsi="Open Sans" w:cs="Open Sans"/>
+                <w:b w:val="0"/>
+              </w:rPr>
+              <w:t>Custom Expressions</w:t>
+            </w:r>
+          </w:p>
+        </w:tc>
+        <w:tc>
+          <w:tcPr>
+            <w:tcW w:w="1845" w:type="dxa"/>
+          </w:tcPr>
+          <w:p>
+            <w:pPr>
+              <w:jc w:val="center"/>
+              <w:cnfStyle w:val="100000000000" w:firstRow="1" w:lastRow="0" w:firstColumn="0" w:lastColumn="0" w:oddVBand="0" w:evenVBand="0" w:oddHBand="0" w:evenHBand="0" w:firstRowFirstColumn="0" w:firstRowLastColumn="0" w:lastRowFirstColumn="0" w:lastRowLastColumn="0"/>
+              <w:rPr>
+                <w:rFonts w:ascii="Open Sans" w:hAnsi="Open Sans" w:cs="Open Sans"/>
+                <w:b w:val="0"/>
+              </w:rPr>
+            </w:pPr>
+            <w:r>
+              <w:rPr>
+                <w:rFonts w:ascii="Open Sans" w:hAnsi="Open Sans" w:cs="Open Sans"/>
+                <w:b w:val="0"/>
+              </w:rPr>
+              <w:t>Current Snapshot</w:t>
+            </w:r>
+          </w:p>
+        </w:tc>
+        <w:tc>
+          <w:tcPr>
+            <w:tcW w:w="1731" w:type="dxa"/>
+          </w:tcPr>
+          <w:p>
+            <w:pPr>
+              <w:jc w:val="center"/>
+              <w:cnfStyle w:val="100000000000" w:firstRow="1" w:lastRow="0" w:firstColumn="0" w:lastColumn="0" w:oddVBand="0" w:evenVBand="0" w:oddHBand="0" w:evenHBand="0" w:firstRowFirstColumn="0" w:firstRowLastColumn="0" w:lastRowFirstColumn="0" w:lastRowLastColumn="0"/>
+              <w:rPr>
+                <w:rFonts w:ascii="Open Sans" w:hAnsi="Open Sans" w:cs="Open Sans"/>
+                <w:b w:val="0"/>
+              </w:rPr>
+            </w:pPr>
+            <w:r>
+              <w:rPr>
+                <w:rFonts w:ascii="Open Sans" w:hAnsi="Open Sans" w:cs="Open Sans"/>
+                <w:b w:val="0"/>
+              </w:rPr>
+              <w:t>Previous Snapshot</w:t>
+            </w:r>
+          </w:p>
+        </w:tc>
+        <w:tc>
+          <w:tcPr>
+            <w:tcW w:w="1731" w:type="dxa"/>
+          </w:tcPr>
+          <w:p>
+            <w:pPr>
+              <w:jc w:val="center"/>
+              <w:cnfStyle w:val="100000000000" w:firstRow="1" w:lastRow="0" w:firstColumn="0" w:lastColumn="0" w:oddVBand="0" w:evenVBand="0" w:oddHBand="0" w:evenHBand="0" w:firstRowFirstColumn="0" w:firstRowLastColumn="0" w:lastRowFirstColumn="0" w:lastRowLastColumn="0"/>
+              <w:rPr>
+                <w:rFonts w:ascii="Open Sans" w:hAnsi="Open Sans" w:cs="Open Sans"/>
+                <w:b w:val="0"/>
+              </w:rPr>
+            </w:pPr>
+            <w:proofErr w:type="spellStart"/>
+            <w:r>
+              <w:rPr>
+                <w:rFonts w:ascii="Open Sans" w:hAnsi="Open Sans" w:cs="Open Sans"/>
+                <w:b w:val="0"/>
+              </w:rPr>
+              <w:t>Evol</w:t>
+            </w:r>
+            <w:proofErr w:type="spellEnd"/>
+            <w:r>
+              <w:rPr>
+                <w:rFonts w:ascii="Open Sans" w:hAnsi="Open Sans" w:cs="Open Sans"/>
+                <w:b w:val="0"/>
+              </w:rPr>
+              <w:t xml:space="preserve">. </w:t>
+            </w:r>
+          </w:p>
+        </w:tc>
+        <w:tc>
+          <w:tcPr>
+            <w:tcW w:w="1731" w:type="dxa"/>
+          </w:tcPr>
+          <w:p>
+            <w:pPr>
+              <w:jc w:val="center"/>
+              <w:cnfStyle w:val="100000000000" w:firstRow="1" w:lastRow="0" w:firstColumn="0" w:lastColumn="0" w:oddVBand="0" w:evenVBand="0" w:oddHBand="0" w:evenHBand="0" w:firstRowFirstColumn="0" w:firstRowLastColumn="0" w:lastRowFirstColumn="0" w:lastRowLastColumn="0"/>
+              <w:rPr>
+                <w:rFonts w:ascii="Open Sans" w:hAnsi="Open Sans" w:cs="Open Sans"/>
+                <w:b w:val="0"/>
+              </w:rPr>
+            </w:pPr>
+            <w:proofErr w:type="spellStart"/>
+            <w:r>
+              <w:rPr>
+                <w:rFonts w:ascii="Open Sans" w:hAnsi="Open Sans" w:cs="Open Sans"/>
+                <w:b w:val="0"/>
+              </w:rPr>
+              <w:t>Evol</w:t>
+            </w:r>
+            <w:proofErr w:type="spellEnd"/>
+            <w:r>
+              <w:rPr>
+                <w:rFonts w:ascii="Open Sans" w:hAnsi="Open Sans" w:cs="Open Sans"/>
+                <w:b w:val="0"/>
+              </w:rPr>
+              <w:t>. %</w:t>
+            </w:r>
+          </w:p>
+        </w:tc>
+      </w:tr>
+      <w:tr>
+        <w:trPr>
+          <w:cnfStyle w:val="000000100000" w:firstRow="0" w:lastRow="0" w:firstColumn="0" w:lastColumn="0" w:oddVBand="0" w:evenVBand="0" w:oddHBand="1" w:evenHBand="0" w:firstRowFirstColumn="0" w:firstRowLastColumn="0" w:lastRowFirstColumn="0" w:lastRowLastColumn="0"/>
+          <w:trHeight w:val="360"/>
+        </w:trPr>
+        <w:tc>
+          <w:tcPr>
+            <w:cnfStyle w:val="001000000000" w:firstRow="0" w:lastRow="0" w:firstColumn="1" w:lastColumn="0" w:oddVBand="0" w:evenVBand="0" w:oddHBand="0" w:evenHBand="0" w:firstRowFirstColumn="0" w:firstRowLastColumn="0" w:lastRowFirstColumn="0" w:lastRowLastColumn="0"/>
+            <w:tcW w:w="2242" w:type="dxa"/>
+            <w:vAlign w:val="center"/>
+          </w:tcPr>
+          <w:p>
+            <w:pPr>
+              <w:rPr>
+                <w:rFonts w:ascii="Open Sans" w:hAnsi="Open Sans" w:cs="Open Sans"/>
+                <w:b w:val="0"/>
+              </w:rPr>
+            </w:pPr>
+            <w:r>
+              <w:rPr>
+                <w:rFonts w:ascii="Open Sans" w:hAnsi="Open Sans" w:cs="Open Sans"/>
+                <w:b w:val="0"/>
+              </w:rPr>
+              <w:t>(</w:t>
+            </w:r>
+            <w:proofErr w:type="spellStart"/>
+            <w:r>
+              <w:rPr>
+                <w:rFonts w:ascii="Open Sans" w:hAnsi="Open Sans" w:cs="Open Sans"/>
+                <w:b w:val="0"/>
+              </w:rPr>
+              <w:t>a+b</w:t>
+            </w:r>
+            <w:proofErr w:type="spellEnd"/>
+            <w:r>
+              <w:rPr>
+                <w:rFonts w:ascii="Open Sans" w:hAnsi="Open Sans" w:cs="Open Sans"/>
+                <w:b w:val="0"/>
+              </w:rPr>
+              <w:t>)/2</w:t>
+            </w:r>
+          </w:p>
+        </w:tc>
+        <w:tc>
+          <w:tcPr>
+            <w:tcW w:w="1961" w:type="dxa"/>
+            <w:gridSpan w:val="2"/>
+            <w:vAlign w:val="center"/>
+          </w:tcPr>
+          <w:p>
+            <w:pPr>
+              <w:jc w:val="center"/>
+              <w:cnfStyle w:val="000000100000" w:firstRow="0" w:lastRow="0" w:firstColumn="0" w:lastColumn="0" w:oddVBand="0" w:evenVBand="0" w:oddHBand="1" w:evenHBand="0" w:firstRowFirstColumn="0" w:firstRowLastColumn="0" w:lastRowFirstColumn="0" w:lastRowLastColumn="0"/>
+              <w:rPr>
+                <w:rFonts w:ascii="Open Sans" w:hAnsi="Open Sans" w:cs="Open Sans"/>
+              </w:rPr>
+            </w:pPr>
+            <w:r>
+              <w:rPr>
+                <w:rFonts w:ascii="Open Sans" w:hAnsi="Open Sans" w:cs="Open Sans"/>
+              </w:rPr>
+              <w:t>Number</w:t>
+            </w:r>
+          </w:p>
+        </w:tc>
+        <w:tc>
+          <w:tcPr>
+            <w:tcW w:w="1731" w:type="dxa"/>
+            <w:vAlign w:val="center"/>
+          </w:tcPr>
+          <w:p>
+            <w:pPr>
+              <w:jc w:val="center"/>
+              <w:cnfStyle w:val="000000100000" w:firstRow="0" w:lastRow="0" w:firstColumn="0" w:lastColumn="0" w:oddVBand="0" w:evenVBand="0" w:oddHBand="1" w:evenHBand="0" w:firstRowFirstColumn="0" w:firstRowLastColumn="0" w:lastRowFirstColumn="0" w:lastRowLastColumn="0"/>
+              <w:rPr>
+                <w:rFonts w:ascii="Open Sans" w:hAnsi="Open Sans" w:cs="Open Sans"/>
+              </w:rPr>
+            </w:pPr>
+            <w:r>
+              <w:rPr>
+                <w:rFonts w:ascii="Open Sans" w:hAnsi="Open Sans" w:cs="Open Sans"/>
+              </w:rPr>
+              <w:t>Number</w:t>
+            </w:r>
+          </w:p>
+        </w:tc>
+        <w:tc>
+          <w:tcPr>
+            <w:tcW w:w="1731" w:type="dxa"/>
+            <w:vAlign w:val="center"/>
+          </w:tcPr>
+          <w:p>
+            <w:pPr>
+              <w:jc w:val="center"/>
+              <w:cnfStyle w:val="000000100000" w:firstRow="0" w:lastRow="0" w:firstColumn="0" w:lastColumn="0" w:oddVBand="0" w:evenVBand="0" w:oddHBand="1" w:evenHBand="0" w:firstRowFirstColumn="0" w:firstRowLastColumn="0" w:lastRowFirstColumn="0" w:lastRowLastColumn="0"/>
+              <w:rPr>
+                <w:rFonts w:ascii="Open Sans" w:hAnsi="Open Sans" w:cs="Open Sans"/>
+              </w:rPr>
+            </w:pPr>
+            <w:r>
+              <w:rPr>
+                <w:rFonts w:ascii="Open Sans" w:hAnsi="Open Sans" w:cs="Open Sans"/>
+              </w:rPr>
+              <w:t>Number</w:t>
+            </w:r>
+          </w:p>
+        </w:tc>
+        <w:tc>
+          <w:tcPr>
+            <w:tcW w:w="1731" w:type="dxa"/>
+            <w:vAlign w:val="center"/>
+          </w:tcPr>
+          <w:p>
+            <w:pPr>
+              <w:jc w:val="center"/>
+              <w:cnfStyle w:val="000000100000" w:firstRow="0" w:lastRow="0" w:firstColumn="0" w:lastColumn="0" w:oddVBand="0" w:evenVBand="0" w:oddHBand="1" w:evenHBand="0" w:firstRowFirstColumn="0" w:firstRowLastColumn="0" w:lastRowFirstColumn="0" w:lastRowLastColumn="0"/>
+              <w:rPr>
+                <w:rFonts w:ascii="Open Sans" w:hAnsi="Open Sans" w:cs="Open Sans"/>
+              </w:rPr>
+            </w:pPr>
+            <w:r>
+              <w:rPr>
+                <w:rFonts w:ascii="Open Sans" w:hAnsi="Open Sans" w:cs="Open Sans"/>
+              </w:rPr>
+              <w:t>Number</w:t>
+            </w:r>
+          </w:p>
+        </w:tc>
+      </w:tr>
+      <w:tr>
+        <w:trPr>
+          <w:cnfStyle w:val="000000010000" w:firstRow="0" w:lastRow="0" w:firstColumn="0" w:lastColumn="0" w:oddVBand="0" w:evenVBand="0" w:oddHBand="0" w:evenHBand="1" w:firstRowFirstColumn="0" w:firstRowLastColumn="0" w:lastRowFirstColumn="0" w:lastRowLastColumn="0"/>
+          <w:trHeight w:val="360"/>
+        </w:trPr>
+        <w:tc>
+          <w:tcPr>
+            <w:cnfStyle w:val="001000000000" w:firstRow="0" w:lastRow="0" w:firstColumn="1" w:lastColumn="0" w:oddVBand="0" w:evenVBand="0" w:oddHBand="0" w:evenHBand="0" w:firstRowFirstColumn="0" w:firstRowLastColumn="0" w:lastRowFirstColumn="0" w:lastRowLastColumn="0"/>
+            <w:tcW w:w="2242" w:type="dxa"/>
+            <w:vAlign w:val="center"/>
+          </w:tcPr>
+          <w:p>
+            <w:pPr>
+              <w:rPr>
+                <w:rFonts w:ascii="Open Sans" w:hAnsi="Open Sans" w:cs="Open Sans"/>
+                <w:b w:val="0"/>
+              </w:rPr>
+            </w:pPr>
+            <w:proofErr w:type="spellStart"/>
+            <w:r>
+              <w:rPr>
+                <w:rFonts w:ascii="Open Sans" w:hAnsi="Open Sans" w:cs="Open Sans"/>
+                <w:b w:val="0"/>
+              </w:rPr>
+              <w:t>c+d</w:t>
+            </w:r>
+            <w:proofErr w:type="spellEnd"/>
+          </w:p>
+        </w:tc>
+        <w:tc>
+          <w:tcPr>
+            <w:tcW w:w="1961" w:type="dxa"/>
+            <w:gridSpan w:val="2"/>
+            <w:vAlign w:val="center"/>
+          </w:tcPr>
+          <w:p>
+            <w:pPr>
+              <w:jc w:val="center"/>
+              <w:cnfStyle w:val="000000010000" w:firstRow="0" w:lastRow="0" w:firstColumn="0" w:lastColumn="0" w:oddVBand="0" w:evenVBand="0" w:oddHBand="0" w:evenHBand="1" w:firstRowFirstColumn="0" w:firstRowLastColumn="0" w:lastRowFirstColumn="0" w:lastRowLastColumn="0"/>
+              <w:rPr>
+                <w:rFonts w:ascii="Open Sans" w:hAnsi="Open Sans" w:cs="Open Sans"/>
+              </w:rPr>
+            </w:pPr>
+            <w:r>
+              <w:rPr>
+                <w:rFonts w:ascii="Open Sans" w:hAnsi="Open Sans" w:cs="Open Sans"/>
+              </w:rPr>
+              <w:t>Number</w:t>
+            </w:r>
+          </w:p>
+        </w:tc>
+        <w:tc>
+          <w:tcPr>
+            <w:tcW w:w="1731" w:type="dxa"/>
+            <w:vAlign w:val="center"/>
+          </w:tcPr>
+          <w:p>
+            <w:pPr>
+              <w:jc w:val="center"/>
+              <w:cnfStyle w:val="000000010000" w:firstRow="0" w:lastRow="0" w:firstColumn="0" w:lastColumn="0" w:oddVBand="0" w:evenVBand="0" w:oddHBand="0" w:evenHBand="1" w:firstRowFirstColumn="0" w:firstRowLastColumn="0" w:lastRowFirstColumn="0" w:lastRowLastColumn="0"/>
+              <w:rPr>
+                <w:rFonts w:ascii="Open Sans" w:hAnsi="Open Sans" w:cs="Open Sans"/>
+              </w:rPr>
+            </w:pPr>
+            <w:r>
+              <w:rPr>
+                <w:rFonts w:ascii="Open Sans" w:hAnsi="Open Sans" w:cs="Open Sans"/>
+              </w:rPr>
+              <w:t>number</w:t>
+            </w:r>
+          </w:p>
+        </w:tc>
+        <w:tc>
+          <w:tcPr>
+            <w:tcW w:w="1731" w:type="dxa"/>
+            <w:vAlign w:val="center"/>
+          </w:tcPr>
+          <w:p>
+            <w:pPr>
+              <w:jc w:val="center"/>
+              <w:cnfStyle w:val="000000010000" w:firstRow="0" w:lastRow="0" w:firstColumn="0" w:lastColumn="0" w:oddVBand="0" w:evenVBand="0" w:oddHBand="0" w:evenHBand="1" w:firstRowFirstColumn="0" w:firstRowLastColumn="0" w:lastRowFirstColumn="0" w:lastRowLastColumn="0"/>
+              <w:rPr>
+                <w:rFonts w:ascii="Open Sans" w:hAnsi="Open Sans" w:cs="Open Sans"/>
+              </w:rPr>
+            </w:pPr>
+            <w:r>
+              <w:rPr>
+                <w:rFonts w:ascii="Open Sans" w:hAnsi="Open Sans" w:cs="Open Sans"/>
+              </w:rPr>
+              <w:t>number</w:t>
+            </w:r>
+          </w:p>
+        </w:tc>
+        <w:tc>
+          <w:tcPr>
+            <w:tcW w:w="1731" w:type="dxa"/>
+            <w:vAlign w:val="center"/>
+          </w:tcPr>
+          <w:p>
+            <w:pPr>
+              <w:jc w:val="center"/>
+              <w:cnfStyle w:val="000000010000" w:firstRow="0" w:lastRow="0" w:firstColumn="0" w:lastColumn="0" w:oddVBand="0" w:evenVBand="0" w:oddHBand="0" w:evenHBand="1" w:firstRowFirstColumn="0" w:firstRowLastColumn="0" w:lastRowFirstColumn="0" w:lastRowLastColumn="0"/>
+              <w:rPr>
+                <w:rFonts w:ascii="Open Sans" w:hAnsi="Open Sans" w:cs="Open Sans"/>
+              </w:rPr>
+            </w:pPr>
+            <w:r>
+              <w:rPr>
+                <w:rFonts w:ascii="Open Sans" w:hAnsi="Open Sans" w:cs="Open Sans"/>
+              </w:rPr>
+              <w:t>number</w:t>
+            </w:r>
+          </w:p>
+        </w:tc>
+      </w:tr>
+    </w:tbl>
+    <w:p>
+      <w:pPr>
+        <w:rPr>
+          <w:rFonts w:ascii="Open Sans" w:hAnsi="Open Sans" w:cs="Open Sans"/>
+          <w:lang w:val="en-GB"/>
+        </w:rPr>
+      </w:pPr>
+    </w:p>
+    <w:p>
+      <w:pPr>
+        <w:rPr>
+          <w:rFonts w:ascii="Open Sans" w:hAnsi="Open Sans" w:cs="Open Sans"/>
+          <w:lang w:val="en-GB"/>
+        </w:rPr>
+      </w:pPr>
+    </w:p>
+    <w:p>
+      <w:pPr>
+        <w:rPr>
+          <w:rFonts w:ascii="Open Sans" w:eastAsia="Corbel" w:hAnsi="Open Sans" w:cs="Open Sans"/>
+          <w:color w:val="4F81BD" w:themeColor="accent1"/>
+          <w:szCs w:val="24"/>
+          <w:lang w:val="en-GB" w:eastAsia="en-GB"/>
+        </w:rPr>
+      </w:pPr>
+      <w:r>
+        <w:rPr>
+          <w:rFonts w:ascii="Open Sans" w:hAnsi="Open Sans" w:cs="Open Sans"/>
+          <w:color w:val="4F81BD" w:themeColor="accent1"/>
+          <w:szCs w:val="24"/>
+        </w:rPr>
+        <w:br w:type="page"/>
+      </w:r>
+    </w:p>
+    <w:p>
+      <w:pPr>
+        <w:pStyle w:val="functionnalTab"/>
+        <w:rPr>
+          <w:rFonts w:ascii="Open Sans" w:hAnsi="Open Sans" w:cs="Open Sans"/>
           <w:color w:val="4F81BD" w:themeColor="accent1"/>
           <w:sz w:val="22"/>
           <w:szCs w:val="24"/>
         </w:rPr>
       </w:pPr>
-      <w:r>
+    </w:p>
+    <w:p>
+      <w:pPr>
+        <w:pStyle w:val="functionnalTab"/>
         <w:rPr>
           <w:rFonts w:ascii="Open Sans" w:hAnsi="Open Sans" w:cs="Open Sans"/>
           <w:color w:val="4F81BD" w:themeColor="accent1"/>
           <w:sz w:val="22"/>
           <w:szCs w:val="24"/>
         </w:rPr>
-        <w:t>…</w:t>
-      </w:r>
+      </w:pPr>
       <w:r>
         <w:rPr>
           <w:rFonts w:ascii="Open Sans" w:hAnsi="Open Sans" w:cs="Open Sans"/>
@@ -15726,7 +16516,7 @@
           <w:sz w:val="22"/>
           <w:szCs w:val="24"/>
         </w:rPr>
-        <w:t>It’s up to you to create any</w:t>
+        <w:t>…</w:t>
       </w:r>
       <w:r>
         <w:rPr>
@@ -15735,7 +16525,7 @@
           <w:sz w:val="22"/>
           <w:szCs w:val="24"/>
         </w:rPr>
-        <w:t xml:space="preserve"> table with any</w:t>
+        <w:t>It’s up to you to create any</w:t>
       </w:r>
       <w:r>
         <w:rPr>
@@ -15744,7 +16534,7 @@
           <w:sz w:val="22"/>
           <w:szCs w:val="24"/>
         </w:rPr>
-        <w:t xml:space="preserve"> type of data </w:t>
+        <w:t xml:space="preserve"> table with any</w:t>
       </w:r>
       <w:r>
         <w:rPr>
@@ -15753,7 +16543,7 @@
           <w:sz w:val="22"/>
           <w:szCs w:val="24"/>
         </w:rPr>
-        <w:t xml:space="preserve">and gather it </w:t>
+        <w:t xml:space="preserve"> type of data </w:t>
       </w:r>
       <w:r>
         <w:rPr>
@@ -15762,6 +16552,15 @@
           <w:sz w:val="22"/>
           <w:szCs w:val="24"/>
         </w:rPr>
+        <w:t xml:space="preserve">and gather it </w:t>
+      </w:r>
+      <w:r>
+        <w:rPr>
+          <w:rFonts w:ascii="Open Sans" w:hAnsi="Open Sans" w:cs="Open Sans"/>
+          <w:color w:val="4F81BD" w:themeColor="accent1"/>
+          <w:sz w:val="22"/>
+          <w:szCs w:val="24"/>
+        </w:rPr>
         <w:t>as you wish…</w:t>
       </w:r>
     </w:p>
@@ -15777,6 +16576,14 @@
       <w:pPr>
         <w:rPr>
           <w:rFonts w:ascii="Open Sans" w:hAnsi="Open Sans" w:cs="Open Sans"/>
+          <w:lang w:val="en-GB"/>
+        </w:rPr>
+      </w:pPr>
+    </w:p>
+    <w:p>
+      <w:pPr>
+        <w:rPr>
+          <w:rFonts w:ascii="Open Sans" w:hAnsi="Open Sans" w:cs="Open Sans"/>
           <w:color w:val="4F81BD" w:themeColor="accent1"/>
           <w:lang w:val="en-GB"/>
         </w:rPr>
@@ -15786,14 +16593,6 @@
           <w:rFonts w:ascii="Open Sans" w:hAnsi="Open Sans" w:cs="Open Sans"/>
           <w:lang w:val="en-GB"/>
         </w:rPr>
-        <w:br w:type="page"/>
-      </w:r>
-      <w:r>
-        <w:rPr>
-          <w:rFonts w:ascii="Open Sans" w:hAnsi="Open Sans" w:cs="Open Sans"/>
-          <w:lang w:val="en-GB"/>
-        </w:rPr>
-        <w:lastRenderedPageBreak/>
         <w:t>Notes</w:t>
       </w:r>
     </w:p>
@@ -16817,7 +17616,7 @@
       </w:pPr>
     </w:pPrDefault>
   </w:docDefaults>
-  <w:latentStyles w:defLockedState="0" w:defUIPriority="99" w:defSemiHidden="0" w:defUnhideWhenUsed="0" w:defQFormat="0" w:count="376">
+  <w:latentStyles w:defLockedState="0" w:defUIPriority="99" w:defSemiHidden="0" w:defUnhideWhenUsed="0" w:defQFormat="0" w:count="377">
     <w:lsdException w:name="Normal" w:uiPriority="0" w:qFormat="1"/>
     <w:lsdException w:name="heading 1" w:uiPriority="9" w:qFormat="1"/>
     <w:lsdException w:name="heading 2" w:semiHidden="1" w:uiPriority="9" w:unhideWhenUsed="1" w:qFormat="1"/>
@@ -16923,6 +17722,7 @@
     <w:lsdException w:name="HTML Sample" w:semiHidden="1" w:unhideWhenUsed="1"/>
     <w:lsdException w:name="HTML Typewriter" w:semiHidden="1" w:unhideWhenUsed="1"/>
     <w:lsdException w:name="HTML Variable" w:semiHidden="1" w:unhideWhenUsed="1"/>
+    <w:lsdException w:name="Normal Table" w:semiHidden="1" w:unhideWhenUsed="1"/>
     <w:lsdException w:name="annotation subject" w:semiHidden="1" w:unhideWhenUsed="1"/>
     <w:lsdException w:name="No List" w:semiHidden="1" w:unhideWhenUsed="1"/>
     <w:lsdException w:name="Outline List 1" w:semiHidden="1" w:unhideWhenUsed="1"/>
@@ -16969,8 +17769,10 @@
     <w:lsdException w:name="Table Subtle 2" w:semiHidden="1" w:unhideWhenUsed="1"/>
     <w:lsdException w:name="Table Web 1" w:semiHidden="1" w:unhideWhenUsed="1"/>
     <w:lsdException w:name="Table Web 2" w:semiHidden="1" w:unhideWhenUsed="1"/>
+    <w:lsdException w:name="Table Web 3" w:semiHidden="1" w:unhideWhenUsed="1"/>
     <w:lsdException w:name="Balloon Text" w:semiHidden="1" w:unhideWhenUsed="1"/>
     <w:lsdException w:name="Table Grid" w:uiPriority="59"/>
+    <w:lsdException w:name="Table Theme" w:semiHidden="1" w:unhideWhenUsed="1"/>
     <w:lsdException w:name="Placeholder Text" w:semiHidden="1"/>
     <w:lsdException w:name="No Spacing" w:uiPriority="1" w:qFormat="1"/>
     <w:lsdException w:name="Light Shading" w:uiPriority="60"/>
@@ -17191,6 +17993,7 @@
     <w:lsdException w:name="Hashtag" w:semiHidden="1" w:unhideWhenUsed="1"/>
     <w:lsdException w:name="Unresolved Mention" w:semiHidden="1" w:unhideWhenUsed="1"/>
     <w:lsdException w:name="Smart Link" w:semiHidden="1" w:unhideWhenUsed="1"/>
+    <w:lsdException w:name="Smart Link Error" w:semiHidden="1" w:unhideWhenUsed="1"/>
   </w:latentStyles>
   <w:style w:type="paragraph" w:default="1" w:styleId="Normal">
     <w:name w:val="Normal"/>
@@ -18211,7 +19014,7 @@
 </file>
 
 <file path=customXml/itemProps1.xml><?xml version="1.0" encoding="utf-8"?>
-<ds:datastoreItem xmlns:ds="http://schemas.openxmlformats.org/officeDocument/2006/customXml" ds:itemID="{4D9340E1-1AA2-403F-A41C-B56196F74C18}">
+<ds:datastoreItem xmlns:ds="http://schemas.openxmlformats.org/officeDocument/2006/customXml" ds:itemID="{6438FC37-AF26-47F7-8E27-7DF13A255DF4}">
   <ds:schemaRefs>
     <ds:schemaRef ds:uri="http://schemas.openxmlformats.org/officeDocument/2006/bibliography"/>
   </ds:schemaRefs>

</xml_diff>

<commit_message>
REPORTGEN-348: porting to ReportGeneratorForDashboard (#19)
</commit_message>
<xml_diff>
--- a/CastReporting.Reporting.Core/TemplatesFiles/Generic Table Definition.docx
+++ b/CastReporting.Reporting.Core/TemplatesFiles/Generic Table Definition.docx
@@ -4103,6 +4103,209 @@
         <w:pStyle w:val="functionnalTab"/>
         <w:rPr>
           <w:rFonts w:ascii="Open Sans" w:hAnsi="Open Sans" w:cs="Open Sans"/>
+          <w:sz w:val="20"/>
+          <w:szCs w:val="24"/>
+        </w:rPr>
+      </w:pPr>
+    </w:p>
+    <w:p>
+      <w:pPr>
+        <w:pStyle w:val="functionnalTab"/>
+        <w:ind w:left="720"/>
+        <w:rPr>
+          <w:rFonts w:ascii="Open Sans" w:hAnsi="Open Sans" w:cs="Open Sans"/>
+          <w:color w:val="00B050"/>
+          <w:szCs w:val="24"/>
+          <w:lang w:val="fr-FR"/>
+        </w:rPr>
+      </w:pPr>
+      <w:r>
+        <w:rPr>
+          <w:rFonts w:ascii="Open Sans" w:hAnsi="Open Sans" w:cs="Open Sans"/>
+          <w:noProof/>
+          <w:color w:val="00B050"/>
+          <w:szCs w:val="24"/>
+          <w:lang w:val="en-US" w:eastAsia="en-US"/>
+        </w:rPr>
+        <mc:AlternateContent>
+          <mc:Choice Requires="wps">
+            <w:drawing>
+              <wp:anchor distT="0" distB="0" distL="114300" distR="114300" simplePos="0" relativeHeight="251713536" behindDoc="0" locked="0" layoutInCell="1" allowOverlap="1" wp14:anchorId="76F9BABC" wp14:editId="20397DBB">
+                <wp:simplePos x="0" y="0"/>
+                <wp:positionH relativeFrom="column">
+                  <wp:posOffset>2200086</wp:posOffset>
+                </wp:positionH>
+                <wp:positionV relativeFrom="paragraph">
+                  <wp:posOffset>28697</wp:posOffset>
+                </wp:positionV>
+                <wp:extent cx="950068" cy="155575"/>
+                <wp:effectExtent l="0" t="0" r="2540" b="0"/>
+                <wp:wrapNone/>
+                <wp:docPr id="31" name="Rectangle: Rounded Corners 31"/>
+                <wp:cNvGraphicFramePr/>
+                <a:graphic xmlns:a="http://schemas.openxmlformats.org/drawingml/2006/main">
+                  <a:graphicData uri="http://schemas.microsoft.com/office/word/2010/wordprocessingShape">
+                    <wps:wsp>
+                      <wps:cNvSpPr/>
+                      <wps:spPr>
+                        <a:xfrm>
+                          <a:off x="0" y="0"/>
+                          <a:ext cx="950068" cy="155575"/>
+                        </a:xfrm>
+                        <a:prstGeom prst="roundRect">
+                          <a:avLst/>
+                        </a:prstGeom>
+                        <a:solidFill>
+                          <a:srgbClr val="00B050"/>
+                        </a:solidFill>
+                        <a:ln>
+                          <a:noFill/>
+                        </a:ln>
+                      </wps:spPr>
+                      <wps:style>
+                        <a:lnRef idx="2">
+                          <a:schemeClr val="accent1">
+                            <a:shade val="50000"/>
+                          </a:schemeClr>
+                        </a:lnRef>
+                        <a:fillRef idx="1">
+                          <a:schemeClr val="accent1"/>
+                        </a:fillRef>
+                        <a:effectRef idx="0">
+                          <a:schemeClr val="accent1"/>
+                        </a:effectRef>
+                        <a:fontRef idx="minor">
+                          <a:schemeClr val="lt1"/>
+                        </a:fontRef>
+                      </wps:style>
+                      <wps:txbx>
+                        <w:txbxContent>
+                          <w:p>
+                            <w:pPr>
+                              <w:jc w:val="center"/>
+                              <w:rPr>
+                                <w:sz w:val="16"/>
+                                <w:lang w:val="fr-FR"/>
+                              </w:rPr>
+                            </w:pPr>
+                            <w:r>
+                              <w:rPr>
+                                <w:sz w:val="16"/>
+                                <w:lang w:val="fr-FR"/>
+                              </w:rPr>
+                              <w:t>&lt;</w:t>
+                            </w:r>
+                            <w:r>
+                              <w:rPr>
+                                <w:sz w:val="16"/>
+                                <w:lang w:val="fr-FR"/>
+                              </w:rPr>
+                              <w:t>EXPRESSIONS</w:t>
+                            </w:r>
+                            <w:r>
+                              <w:rPr>
+                                <w:sz w:val="16"/>
+                                <w:lang w:val="fr-FR"/>
+                              </w:rPr>
+                              <w:t>&gt;</w:t>
+                            </w:r>
+                          </w:p>
+                        </w:txbxContent>
+                      </wps:txbx>
+                      <wps:bodyPr rot="0" spcFirstLastPara="0" vertOverflow="overflow" horzOverflow="overflow" vert="horz" wrap="square" lIns="91440" tIns="0" rIns="91440" bIns="0" numCol="1" spcCol="0" rtlCol="0" fromWordArt="0" anchor="ctr" anchorCtr="0" forceAA="0" compatLnSpc="1">
+                        <a:prstTxWarp prst="textNoShape">
+                          <a:avLst/>
+                        </a:prstTxWarp>
+                        <a:noAutofit/>
+                      </wps:bodyPr>
+                    </wps:wsp>
+                  </a:graphicData>
+                </a:graphic>
+                <wp14:sizeRelH relativeFrom="margin">
+                  <wp14:pctWidth>0</wp14:pctWidth>
+                </wp14:sizeRelH>
+                <wp14:sizeRelV relativeFrom="margin">
+                  <wp14:pctHeight>0</wp14:pctHeight>
+                </wp14:sizeRelV>
+              </wp:anchor>
+            </w:drawing>
+          </mc:Choice>
+          <mc:Fallback>
+            <w:pict>
+              <v:roundrect w14:anchorId="76F9BABC" id="Rectangle: Rounded Corners 31" o:spid="_x0000_s1056" style="position:absolute;left:0;text-align:left;margin-left:173.25pt;margin-top:2.25pt;width:74.8pt;height:12.25pt;z-index:251713536;visibility:visible;mso-wrap-style:square;mso-width-percent:0;mso-height-percent:0;mso-wrap-distance-left:9pt;mso-wrap-distance-top:0;mso-wrap-distance-right:9pt;mso-wrap-distance-bottom:0;mso-position-horizontal:absolute;mso-position-horizontal-relative:text;mso-position-vertical:absolute;mso-position-vertical-relative:text;mso-width-percent:0;mso-height-percent:0;mso-width-relative:margin;mso-height-relative:margin;v-text-anchor:middle" arcsize="10923f" o:gfxdata="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" fillcolor="#00b050" stroked="f" strokeweight="2pt">
+                <v:textbox inset=",0,,0">
+                  <w:txbxContent>
+                    <w:p>
+                      <w:pPr>
+                        <w:jc w:val="center"/>
+                        <w:rPr>
+                          <w:sz w:val="16"/>
+                          <w:lang w:val="fr-FR"/>
+                        </w:rPr>
+                      </w:pPr>
+                      <w:r>
+                        <w:rPr>
+                          <w:sz w:val="16"/>
+                          <w:lang w:val="fr-FR"/>
+                        </w:rPr>
+                        <w:t>&lt;</w:t>
+                      </w:r>
+                      <w:r>
+                        <w:rPr>
+                          <w:sz w:val="16"/>
+                          <w:lang w:val="fr-FR"/>
+                        </w:rPr>
+                        <w:t>EXPRESSIONS</w:t>
+                      </w:r>
+                      <w:r>
+                        <w:rPr>
+                          <w:sz w:val="16"/>
+                          <w:lang w:val="fr-FR"/>
+                        </w:rPr>
+                        <w:t>&gt;</w:t>
+                      </w:r>
+                    </w:p>
+                  </w:txbxContent>
+                </v:textbox>
+              </v:roundrect>
+            </w:pict>
+          </mc:Fallback>
+        </mc:AlternateContent>
+      </w:r>
+      <w:r>
+        <w:rPr>
+          <w:rFonts w:ascii="Open Sans" w:hAnsi="Open Sans" w:cs="Open Sans"/>
+          <w:color w:val="00B050"/>
+          <w:szCs w:val="24"/>
+          <w:lang w:val="fr-FR"/>
+        </w:rPr>
+        <w:t>CUSTOM_EXPRESSIONS</w:t>
+      </w:r>
+      <w:r>
+        <w:rPr>
+          <w:rFonts w:ascii="Open Sans" w:hAnsi="Open Sans" w:cs="Open Sans"/>
+          <w:color w:val="00B050"/>
+          <w:szCs w:val="24"/>
+          <w:lang w:val="fr-FR"/>
+        </w:rPr>
+        <w:br/>
+      </w:r>
+    </w:p>
+    <w:p>
+      <w:pPr>
+        <w:pStyle w:val="functionnalTab"/>
+        <w:rPr>
+          <w:rFonts w:ascii="Open Sans" w:hAnsi="Open Sans" w:cs="Open Sans"/>
+          <w:sz w:val="20"/>
+          <w:szCs w:val="24"/>
+        </w:rPr>
+      </w:pPr>
+    </w:p>
+    <w:p>
+      <w:pPr>
+        <w:pStyle w:val="functionnalTab"/>
+        <w:rPr>
+          <w:rFonts w:ascii="Open Sans" w:hAnsi="Open Sans" w:cs="Open Sans"/>
           <w:b/>
           <w:color w:val="4F81BD" w:themeColor="accent1"/>
           <w:szCs w:val="24"/>
@@ -5605,6 +5808,7 @@
           <w:sz w:val="22"/>
           <w:szCs w:val="24"/>
         </w:rPr>
+        <w:lastRenderedPageBreak/>
         <w:t>a</w:t>
       </w:r>
       <w:r>
@@ -5631,6 +5835,24 @@
           <w:szCs w:val="24"/>
         </w:rPr>
         <w:t>is one or multiple tags of the axis</w:t>
+      </w:r>
+    </w:p>
+    <w:p>
+      <w:pPr>
+        <w:pStyle w:val="functionnalTab"/>
+        <w:rPr>
+          <w:rFonts w:ascii="Open Sans" w:hAnsi="Open Sans" w:cs="Open Sans"/>
+          <w:sz w:val="22"/>
+          <w:szCs w:val="24"/>
+        </w:rPr>
+      </w:pPr>
+      <w:r>
+        <w:rPr>
+          <w:rFonts w:ascii="Open Sans" w:hAnsi="Open Sans" w:cs="Open Sans"/>
+          <w:sz w:val="22"/>
+          <w:szCs w:val="24"/>
+        </w:rPr>
+        <w:t>For Custom expressions axis, the CUSTOM_EXPRESSIONS parameter can contains a list of custom expressions separated by ‘|’, and supplementary options are needed : PARAMS (mandatory) contains the list of parameters of the custom expression, FORMAT (optional) contains the format of the result, and of course, the parameters definition (see sample 12).</w:t>
       </w:r>
     </w:p>
     <w:p>
@@ -15218,7 +15440,6 @@
                 <w:b w:val="0"/>
               </w:rPr>
             </w:pPr>
-            <w:bookmarkStart w:id="0" w:name="_GoBack" w:colFirst="0" w:colLast="3"/>
             <w:r>
               <w:rPr>
                 <w:rFonts w:ascii="Open Sans" w:hAnsi="Open Sans" w:cs="Open Sans"/>
@@ -15666,7 +15887,6 @@
           </w:p>
         </w:tc>
       </w:tr>
-      <w:bookmarkEnd w:id="0"/>
     </w:tbl>
     <w:p>
       <w:pPr>
@@ -15678,25 +15898,68 @@
     </w:p>
     <w:p>
       <w:pPr>
-        <w:rPr>
-          <w:rFonts w:ascii="Open Sans" w:hAnsi="Open Sans" w:cs="Open Sans"/>
-          <w:lang w:val="en-GB"/>
-        </w:rPr>
-      </w:pPr>
+        <w:pStyle w:val="functionnalTab"/>
+        <w:rPr>
+          <w:rFonts w:ascii="Open Sans" w:hAnsi="Open Sans" w:cs="Open Sans"/>
+          <w:color w:val="4F81BD" w:themeColor="accent1"/>
+          <w:sz w:val="32"/>
+          <w:szCs w:val="24"/>
+        </w:rPr>
+      </w:pPr>
+      <w:r>
+        <w:rPr>
+          <w:rFonts w:ascii="Open Sans" w:hAnsi="Open Sans" w:cs="Open Sans"/>
+          <w:color w:val="4F81BD" w:themeColor="accent1"/>
+          <w:sz w:val="32"/>
+          <w:szCs w:val="24"/>
+        </w:rPr>
+        <w:t>SAMPLE 12</w:t>
+      </w:r>
     </w:p>
     <w:p>
       <w:pPr>
-        <w:rPr>
-          <w:rFonts w:ascii="Open Sans" w:hAnsi="Open Sans" w:cs="Open Sans"/>
-          <w:lang w:val="en-GB"/>
-        </w:rPr>
-      </w:pPr>
+        <w:pStyle w:val="functionnalTab"/>
+        <w:rPr>
+          <w:rFonts w:ascii="Open Sans" w:hAnsi="Open Sans" w:cs="Open Sans"/>
+          <w:color w:val="4F81BD" w:themeColor="accent1"/>
+          <w:sz w:val="22"/>
+          <w:szCs w:val="24"/>
+        </w:rPr>
+      </w:pPr>
+      <w:r>
+        <w:rPr>
+          <w:rFonts w:ascii="Open Sans" w:hAnsi="Open Sans" w:cs="Open Sans"/>
+          <w:color w:val="4F81BD" w:themeColor="accent1"/>
+          <w:sz w:val="22"/>
+          <w:szCs w:val="24"/>
+        </w:rPr>
+        <w:t>T</w:t>
+      </w:r>
+      <w:r>
+        <w:rPr>
+          <w:rFonts w:ascii="Open Sans" w:hAnsi="Open Sans" w:cs="Open Sans"/>
+          <w:color w:val="4F81BD" w:themeColor="accent1"/>
+          <w:sz w:val="22"/>
+          <w:szCs w:val="24"/>
+        </w:rPr>
+        <w:t xml:space="preserve">able to </w:t>
+      </w:r>
+      <w:r>
+        <w:rPr>
+          <w:rFonts w:ascii="Open Sans" w:hAnsi="Open Sans" w:cs="Open Sans"/>
+          <w:color w:val="4F81BD" w:themeColor="accent1"/>
+          <w:sz w:val="22"/>
+          <w:szCs w:val="24"/>
+        </w:rPr>
+        <w:t>monitor custom expressions at application level</w:t>
+      </w:r>
     </w:p>
     <w:p>
       <w:pPr>
-        <w:rPr>
-          <w:rFonts w:ascii="Open Sans" w:hAnsi="Open Sans" w:cs="Open Sans"/>
-          <w:lang w:val="en-GB"/>
+        <w:pStyle w:val="functionnalTab"/>
+        <w:rPr>
+          <w:rFonts w:ascii="Open Sans" w:hAnsi="Open Sans" w:cs="Open Sans"/>
+          <w:szCs w:val="24"/>
         </w:rPr>
       </w:pPr>
     </w:p>
@@ -15705,20 +15968,547 @@
         <w:pStyle w:val="functionnalTab"/>
         <w:rPr>
           <w:rFonts w:ascii="Open Sans" w:hAnsi="Open Sans" w:cs="Open Sans"/>
+          <w:szCs w:val="24"/>
+        </w:rPr>
+      </w:pPr>
+      <w:proofErr w:type="gramStart"/>
+      <w:r>
+        <w:rPr>
+          <w:rFonts w:ascii="Open Sans" w:hAnsi="Open Sans" w:cs="Open Sans"/>
+          <w:szCs w:val="24"/>
+        </w:rPr>
+        <w:t>TABLE;GENERIC</w:t>
+      </w:r>
+      <w:proofErr w:type="gramEnd"/>
+      <w:r>
+        <w:rPr>
+          <w:rFonts w:ascii="Open Sans" w:hAnsi="Open Sans" w:cs="Open Sans"/>
+          <w:szCs w:val="24"/>
+        </w:rPr>
+        <w:t>_TABLE;COL1=</w:t>
+      </w:r>
+      <w:r>
+        <w:rPr>
+          <w:rFonts w:ascii="Open Sans" w:hAnsi="Open Sans" w:cs="Open Sans"/>
+          <w:szCs w:val="24"/>
+        </w:rPr>
+        <w:t>SNAPSHOTS,ROW1=</w:t>
+      </w:r>
+      <w:r>
+        <w:rPr>
+          <w:rFonts w:ascii="Open Sans" w:hAnsi="Open Sans" w:cs="Open Sans"/>
+          <w:szCs w:val="24"/>
+        </w:rPr>
+        <w:t>CUSTOM_EXPRESSIONS</w:t>
+      </w:r>
+      <w:r>
+        <w:rPr>
+          <w:rFonts w:ascii="Open Sans" w:hAnsi="Open Sans" w:cs="Open Sans"/>
+          <w:szCs w:val="24"/>
+        </w:rPr>
+        <w:t>,</w:t>
+      </w:r>
+      <w:r>
+        <w:rPr>
+          <w:rFonts w:ascii="Open Sans" w:hAnsi="Open Sans" w:cs="Open Sans"/>
+          <w:szCs w:val="24"/>
+        </w:rPr>
+        <w:t xml:space="preserve">SNAPSHOTS=ALL,CUSTOM_EXPRESSIONS=(a+b)/2|c/d,PARAMS=QR a QR b SZ c SZ </w:t>
+      </w:r>
+      <w:proofErr w:type="spellStart"/>
+      <w:r>
+        <w:rPr>
+          <w:rFonts w:ascii="Open Sans" w:hAnsi="Open Sans" w:cs="Open Sans"/>
+          <w:szCs w:val="24"/>
+        </w:rPr>
+        <w:t>d,a</w:t>
+      </w:r>
+      <w:proofErr w:type="spellEnd"/>
+      <w:r>
+        <w:rPr>
+          <w:rFonts w:ascii="Open Sans" w:hAnsi="Open Sans" w:cs="Open Sans"/>
+          <w:szCs w:val="24"/>
+        </w:rPr>
+        <w:t>=60013,b=60014,c=67211,d=10151</w:t>
+      </w:r>
+      <w:bookmarkStart w:id="0" w:name="_GoBack"/>
+      <w:bookmarkEnd w:id="0"/>
+    </w:p>
+    <w:p>
+      <w:pPr>
+        <w:pStyle w:val="functionnalTab"/>
+        <w:rPr>
+          <w:rFonts w:ascii="Open Sans" w:hAnsi="Open Sans" w:cs="Open Sans"/>
+          <w:szCs w:val="24"/>
+        </w:rPr>
+      </w:pPr>
+    </w:p>
+    <w:p>
+      <w:pPr>
+        <w:rPr>
+          <w:rFonts w:ascii="Open Sans" w:hAnsi="Open Sans" w:cs="Open Sans"/>
+          <w:lang w:val="en-GB"/>
+        </w:rPr>
+      </w:pPr>
+      <w:r>
+        <w:rPr>
+          <w:rFonts w:ascii="Open Sans" w:hAnsi="Open Sans" w:cs="Open Sans"/>
+          <w:lang w:val="en-GB"/>
+        </w:rPr>
+        <w:t>This table gives the evolution of 2 customs expressions between current and previous snapshots. The first custom expression is the average of grades for robustness and performance, the second expression is a ratio between the number of violations and the number of code lines.</w:t>
+      </w:r>
+    </w:p>
+    <w:tbl>
+      <w:tblPr>
+        <w:tblStyle w:val="MediumShading1-Accent3"/>
+        <w:tblW w:w="9396" w:type="dxa"/>
+        <w:tblInd w:w="-10" w:type="dxa"/>
+        <w:tblLayout w:type="fixed"/>
+        <w:tblLook w:val="04A0" w:firstRow="1" w:lastRow="0" w:firstColumn="1" w:lastColumn="0" w:noHBand="0" w:noVBand="1"/>
+        <w:tblDescription w:val="TABLE;GENERIC_TABLE;COL1=SNAPSHOTS,ROW1=CUSTOM_EXPRESSIONS,SNAPSHOTS=ALL,CUSTOM_EXPRESSIONS=(a+b)/2|c/d,PARAMS=QR a QR b SZ c SZ d,a=60013,b=60014,c=67211,d=10151"/>
+      </w:tblPr>
+      <w:tblGrid>
+        <w:gridCol w:w="2242"/>
+        <w:gridCol w:w="116"/>
+        <w:gridCol w:w="1845"/>
+        <w:gridCol w:w="1731"/>
+        <w:gridCol w:w="1731"/>
+        <w:gridCol w:w="1731"/>
+      </w:tblGrid>
+      <w:tr>
+        <w:trPr>
+          <w:cnfStyle w:val="100000000000" w:firstRow="1" w:lastRow="0" w:firstColumn="0" w:lastColumn="0" w:oddVBand="0" w:evenVBand="0" w:oddHBand="0" w:evenHBand="0" w:firstRowFirstColumn="0" w:firstRowLastColumn="0" w:lastRowFirstColumn="0" w:lastRowLastColumn="0"/>
+          <w:trHeight w:val="360"/>
+        </w:trPr>
+        <w:tc>
+          <w:tcPr>
+            <w:cnfStyle w:val="001000000000" w:firstRow="0" w:lastRow="0" w:firstColumn="1" w:lastColumn="0" w:oddVBand="0" w:evenVBand="0" w:oddHBand="0" w:evenHBand="0" w:firstRowFirstColumn="0" w:firstRowLastColumn="0" w:lastRowFirstColumn="0" w:lastRowLastColumn="0"/>
+            <w:tcW w:w="2358" w:type="dxa"/>
+            <w:gridSpan w:val="2"/>
+          </w:tcPr>
+          <w:p>
+            <w:pPr>
+              <w:rPr>
+                <w:rFonts w:ascii="Open Sans" w:hAnsi="Open Sans" w:cs="Open Sans"/>
+                <w:b w:val="0"/>
+              </w:rPr>
+            </w:pPr>
+            <w:r>
+              <w:rPr>
+                <w:rFonts w:ascii="Open Sans" w:hAnsi="Open Sans" w:cs="Open Sans"/>
+                <w:b w:val="0"/>
+              </w:rPr>
+              <w:t>Custom Expressions</w:t>
+            </w:r>
+          </w:p>
+        </w:tc>
+        <w:tc>
+          <w:tcPr>
+            <w:tcW w:w="1845" w:type="dxa"/>
+          </w:tcPr>
+          <w:p>
+            <w:pPr>
+              <w:jc w:val="center"/>
+              <w:cnfStyle w:val="100000000000" w:firstRow="1" w:lastRow="0" w:firstColumn="0" w:lastColumn="0" w:oddVBand="0" w:evenVBand="0" w:oddHBand="0" w:evenHBand="0" w:firstRowFirstColumn="0" w:firstRowLastColumn="0" w:lastRowFirstColumn="0" w:lastRowLastColumn="0"/>
+              <w:rPr>
+                <w:rFonts w:ascii="Open Sans" w:hAnsi="Open Sans" w:cs="Open Sans"/>
+                <w:b w:val="0"/>
+              </w:rPr>
+            </w:pPr>
+            <w:r>
+              <w:rPr>
+                <w:rFonts w:ascii="Open Sans" w:hAnsi="Open Sans" w:cs="Open Sans"/>
+                <w:b w:val="0"/>
+              </w:rPr>
+              <w:t>Current Snapshot</w:t>
+            </w:r>
+          </w:p>
+        </w:tc>
+        <w:tc>
+          <w:tcPr>
+            <w:tcW w:w="1731" w:type="dxa"/>
+          </w:tcPr>
+          <w:p>
+            <w:pPr>
+              <w:jc w:val="center"/>
+              <w:cnfStyle w:val="100000000000" w:firstRow="1" w:lastRow="0" w:firstColumn="0" w:lastColumn="0" w:oddVBand="0" w:evenVBand="0" w:oddHBand="0" w:evenHBand="0" w:firstRowFirstColumn="0" w:firstRowLastColumn="0" w:lastRowFirstColumn="0" w:lastRowLastColumn="0"/>
+              <w:rPr>
+                <w:rFonts w:ascii="Open Sans" w:hAnsi="Open Sans" w:cs="Open Sans"/>
+                <w:b w:val="0"/>
+              </w:rPr>
+            </w:pPr>
+            <w:r>
+              <w:rPr>
+                <w:rFonts w:ascii="Open Sans" w:hAnsi="Open Sans" w:cs="Open Sans"/>
+                <w:b w:val="0"/>
+              </w:rPr>
+              <w:t>Previous Snapshot</w:t>
+            </w:r>
+          </w:p>
+        </w:tc>
+        <w:tc>
+          <w:tcPr>
+            <w:tcW w:w="1731" w:type="dxa"/>
+          </w:tcPr>
+          <w:p>
+            <w:pPr>
+              <w:jc w:val="center"/>
+              <w:cnfStyle w:val="100000000000" w:firstRow="1" w:lastRow="0" w:firstColumn="0" w:lastColumn="0" w:oddVBand="0" w:evenVBand="0" w:oddHBand="0" w:evenHBand="0" w:firstRowFirstColumn="0" w:firstRowLastColumn="0" w:lastRowFirstColumn="0" w:lastRowLastColumn="0"/>
+              <w:rPr>
+                <w:rFonts w:ascii="Open Sans" w:hAnsi="Open Sans" w:cs="Open Sans"/>
+                <w:b w:val="0"/>
+              </w:rPr>
+            </w:pPr>
+            <w:proofErr w:type="spellStart"/>
+            <w:r>
+              <w:rPr>
+                <w:rFonts w:ascii="Open Sans" w:hAnsi="Open Sans" w:cs="Open Sans"/>
+                <w:b w:val="0"/>
+              </w:rPr>
+              <w:t>Evol</w:t>
+            </w:r>
+            <w:proofErr w:type="spellEnd"/>
+            <w:r>
+              <w:rPr>
+                <w:rFonts w:ascii="Open Sans" w:hAnsi="Open Sans" w:cs="Open Sans"/>
+                <w:b w:val="0"/>
+              </w:rPr>
+              <w:t xml:space="preserve">. </w:t>
+            </w:r>
+          </w:p>
+        </w:tc>
+        <w:tc>
+          <w:tcPr>
+            <w:tcW w:w="1731" w:type="dxa"/>
+          </w:tcPr>
+          <w:p>
+            <w:pPr>
+              <w:jc w:val="center"/>
+              <w:cnfStyle w:val="100000000000" w:firstRow="1" w:lastRow="0" w:firstColumn="0" w:lastColumn="0" w:oddVBand="0" w:evenVBand="0" w:oddHBand="0" w:evenHBand="0" w:firstRowFirstColumn="0" w:firstRowLastColumn="0" w:lastRowFirstColumn="0" w:lastRowLastColumn="0"/>
+              <w:rPr>
+                <w:rFonts w:ascii="Open Sans" w:hAnsi="Open Sans" w:cs="Open Sans"/>
+                <w:b w:val="0"/>
+              </w:rPr>
+            </w:pPr>
+            <w:proofErr w:type="spellStart"/>
+            <w:r>
+              <w:rPr>
+                <w:rFonts w:ascii="Open Sans" w:hAnsi="Open Sans" w:cs="Open Sans"/>
+                <w:b w:val="0"/>
+              </w:rPr>
+              <w:t>Evol</w:t>
+            </w:r>
+            <w:proofErr w:type="spellEnd"/>
+            <w:r>
+              <w:rPr>
+                <w:rFonts w:ascii="Open Sans" w:hAnsi="Open Sans" w:cs="Open Sans"/>
+                <w:b w:val="0"/>
+              </w:rPr>
+              <w:t>. %</w:t>
+            </w:r>
+          </w:p>
+        </w:tc>
+      </w:tr>
+      <w:tr>
+        <w:trPr>
+          <w:cnfStyle w:val="000000100000" w:firstRow="0" w:lastRow="0" w:firstColumn="0" w:lastColumn="0" w:oddVBand="0" w:evenVBand="0" w:oddHBand="1" w:evenHBand="0" w:firstRowFirstColumn="0" w:firstRowLastColumn="0" w:lastRowFirstColumn="0" w:lastRowLastColumn="0"/>
+          <w:trHeight w:val="360"/>
+        </w:trPr>
+        <w:tc>
+          <w:tcPr>
+            <w:cnfStyle w:val="001000000000" w:firstRow="0" w:lastRow="0" w:firstColumn="1" w:lastColumn="0" w:oddVBand="0" w:evenVBand="0" w:oddHBand="0" w:evenHBand="0" w:firstRowFirstColumn="0" w:firstRowLastColumn="0" w:lastRowFirstColumn="0" w:lastRowLastColumn="0"/>
+            <w:tcW w:w="2242" w:type="dxa"/>
+            <w:vAlign w:val="center"/>
+          </w:tcPr>
+          <w:p>
+            <w:pPr>
+              <w:rPr>
+                <w:rFonts w:ascii="Open Sans" w:hAnsi="Open Sans" w:cs="Open Sans"/>
+                <w:b w:val="0"/>
+              </w:rPr>
+            </w:pPr>
+            <w:r>
+              <w:rPr>
+                <w:rFonts w:ascii="Open Sans" w:hAnsi="Open Sans" w:cs="Open Sans"/>
+                <w:b w:val="0"/>
+              </w:rPr>
+              <w:t>(</w:t>
+            </w:r>
+            <w:proofErr w:type="spellStart"/>
+            <w:r>
+              <w:rPr>
+                <w:rFonts w:ascii="Open Sans" w:hAnsi="Open Sans" w:cs="Open Sans"/>
+                <w:b w:val="0"/>
+              </w:rPr>
+              <w:t>a+b</w:t>
+            </w:r>
+            <w:proofErr w:type="spellEnd"/>
+            <w:r>
+              <w:rPr>
+                <w:rFonts w:ascii="Open Sans" w:hAnsi="Open Sans" w:cs="Open Sans"/>
+                <w:b w:val="0"/>
+              </w:rPr>
+              <w:t>)/2</w:t>
+            </w:r>
+          </w:p>
+        </w:tc>
+        <w:tc>
+          <w:tcPr>
+            <w:tcW w:w="1961" w:type="dxa"/>
+            <w:gridSpan w:val="2"/>
+            <w:vAlign w:val="center"/>
+          </w:tcPr>
+          <w:p>
+            <w:pPr>
+              <w:jc w:val="center"/>
+              <w:cnfStyle w:val="000000100000" w:firstRow="0" w:lastRow="0" w:firstColumn="0" w:lastColumn="0" w:oddVBand="0" w:evenVBand="0" w:oddHBand="1" w:evenHBand="0" w:firstRowFirstColumn="0" w:firstRowLastColumn="0" w:lastRowFirstColumn="0" w:lastRowLastColumn="0"/>
+              <w:rPr>
+                <w:rFonts w:ascii="Open Sans" w:hAnsi="Open Sans" w:cs="Open Sans"/>
+              </w:rPr>
+            </w:pPr>
+            <w:r>
+              <w:rPr>
+                <w:rFonts w:ascii="Open Sans" w:hAnsi="Open Sans" w:cs="Open Sans"/>
+              </w:rPr>
+              <w:t>Number</w:t>
+            </w:r>
+          </w:p>
+        </w:tc>
+        <w:tc>
+          <w:tcPr>
+            <w:tcW w:w="1731" w:type="dxa"/>
+            <w:vAlign w:val="center"/>
+          </w:tcPr>
+          <w:p>
+            <w:pPr>
+              <w:jc w:val="center"/>
+              <w:cnfStyle w:val="000000100000" w:firstRow="0" w:lastRow="0" w:firstColumn="0" w:lastColumn="0" w:oddVBand="0" w:evenVBand="0" w:oddHBand="1" w:evenHBand="0" w:firstRowFirstColumn="0" w:firstRowLastColumn="0" w:lastRowFirstColumn="0" w:lastRowLastColumn="0"/>
+              <w:rPr>
+                <w:rFonts w:ascii="Open Sans" w:hAnsi="Open Sans" w:cs="Open Sans"/>
+              </w:rPr>
+            </w:pPr>
+            <w:r>
+              <w:rPr>
+                <w:rFonts w:ascii="Open Sans" w:hAnsi="Open Sans" w:cs="Open Sans"/>
+              </w:rPr>
+              <w:t>Number</w:t>
+            </w:r>
+          </w:p>
+        </w:tc>
+        <w:tc>
+          <w:tcPr>
+            <w:tcW w:w="1731" w:type="dxa"/>
+            <w:vAlign w:val="center"/>
+          </w:tcPr>
+          <w:p>
+            <w:pPr>
+              <w:jc w:val="center"/>
+              <w:cnfStyle w:val="000000100000" w:firstRow="0" w:lastRow="0" w:firstColumn="0" w:lastColumn="0" w:oddVBand="0" w:evenVBand="0" w:oddHBand="1" w:evenHBand="0" w:firstRowFirstColumn="0" w:firstRowLastColumn="0" w:lastRowFirstColumn="0" w:lastRowLastColumn="0"/>
+              <w:rPr>
+                <w:rFonts w:ascii="Open Sans" w:hAnsi="Open Sans" w:cs="Open Sans"/>
+              </w:rPr>
+            </w:pPr>
+            <w:r>
+              <w:rPr>
+                <w:rFonts w:ascii="Open Sans" w:hAnsi="Open Sans" w:cs="Open Sans"/>
+              </w:rPr>
+              <w:t>Number</w:t>
+            </w:r>
+          </w:p>
+        </w:tc>
+        <w:tc>
+          <w:tcPr>
+            <w:tcW w:w="1731" w:type="dxa"/>
+            <w:vAlign w:val="center"/>
+          </w:tcPr>
+          <w:p>
+            <w:pPr>
+              <w:jc w:val="center"/>
+              <w:cnfStyle w:val="000000100000" w:firstRow="0" w:lastRow="0" w:firstColumn="0" w:lastColumn="0" w:oddVBand="0" w:evenVBand="0" w:oddHBand="1" w:evenHBand="0" w:firstRowFirstColumn="0" w:firstRowLastColumn="0" w:lastRowFirstColumn="0" w:lastRowLastColumn="0"/>
+              <w:rPr>
+                <w:rFonts w:ascii="Open Sans" w:hAnsi="Open Sans" w:cs="Open Sans"/>
+              </w:rPr>
+            </w:pPr>
+            <w:r>
+              <w:rPr>
+                <w:rFonts w:ascii="Open Sans" w:hAnsi="Open Sans" w:cs="Open Sans"/>
+              </w:rPr>
+              <w:t>Number</w:t>
+            </w:r>
+          </w:p>
+        </w:tc>
+      </w:tr>
+      <w:tr>
+        <w:trPr>
+          <w:cnfStyle w:val="000000010000" w:firstRow="0" w:lastRow="0" w:firstColumn="0" w:lastColumn="0" w:oddVBand="0" w:evenVBand="0" w:oddHBand="0" w:evenHBand="1" w:firstRowFirstColumn="0" w:firstRowLastColumn="0" w:lastRowFirstColumn="0" w:lastRowLastColumn="0"/>
+          <w:trHeight w:val="360"/>
+        </w:trPr>
+        <w:tc>
+          <w:tcPr>
+            <w:cnfStyle w:val="001000000000" w:firstRow="0" w:lastRow="0" w:firstColumn="1" w:lastColumn="0" w:oddVBand="0" w:evenVBand="0" w:oddHBand="0" w:evenHBand="0" w:firstRowFirstColumn="0" w:firstRowLastColumn="0" w:lastRowFirstColumn="0" w:lastRowLastColumn="0"/>
+            <w:tcW w:w="2242" w:type="dxa"/>
+            <w:vAlign w:val="center"/>
+          </w:tcPr>
+          <w:p>
+            <w:pPr>
+              <w:rPr>
+                <w:rFonts w:ascii="Open Sans" w:hAnsi="Open Sans" w:cs="Open Sans"/>
+                <w:b w:val="0"/>
+              </w:rPr>
+            </w:pPr>
+            <w:proofErr w:type="spellStart"/>
+            <w:r>
+              <w:rPr>
+                <w:rFonts w:ascii="Open Sans" w:hAnsi="Open Sans" w:cs="Open Sans"/>
+                <w:b w:val="0"/>
+              </w:rPr>
+              <w:t>c+d</w:t>
+            </w:r>
+            <w:proofErr w:type="spellEnd"/>
+          </w:p>
+        </w:tc>
+        <w:tc>
+          <w:tcPr>
+            <w:tcW w:w="1961" w:type="dxa"/>
+            <w:gridSpan w:val="2"/>
+            <w:vAlign w:val="center"/>
+          </w:tcPr>
+          <w:p>
+            <w:pPr>
+              <w:jc w:val="center"/>
+              <w:cnfStyle w:val="000000010000" w:firstRow="0" w:lastRow="0" w:firstColumn="0" w:lastColumn="0" w:oddVBand="0" w:evenVBand="0" w:oddHBand="0" w:evenHBand="1" w:firstRowFirstColumn="0" w:firstRowLastColumn="0" w:lastRowFirstColumn="0" w:lastRowLastColumn="0"/>
+              <w:rPr>
+                <w:rFonts w:ascii="Open Sans" w:hAnsi="Open Sans" w:cs="Open Sans"/>
+              </w:rPr>
+            </w:pPr>
+            <w:r>
+              <w:rPr>
+                <w:rFonts w:ascii="Open Sans" w:hAnsi="Open Sans" w:cs="Open Sans"/>
+              </w:rPr>
+              <w:t>Number</w:t>
+            </w:r>
+          </w:p>
+        </w:tc>
+        <w:tc>
+          <w:tcPr>
+            <w:tcW w:w="1731" w:type="dxa"/>
+            <w:vAlign w:val="center"/>
+          </w:tcPr>
+          <w:p>
+            <w:pPr>
+              <w:jc w:val="center"/>
+              <w:cnfStyle w:val="000000010000" w:firstRow="0" w:lastRow="0" w:firstColumn="0" w:lastColumn="0" w:oddVBand="0" w:evenVBand="0" w:oddHBand="0" w:evenHBand="1" w:firstRowFirstColumn="0" w:firstRowLastColumn="0" w:lastRowFirstColumn="0" w:lastRowLastColumn="0"/>
+              <w:rPr>
+                <w:rFonts w:ascii="Open Sans" w:hAnsi="Open Sans" w:cs="Open Sans"/>
+              </w:rPr>
+            </w:pPr>
+            <w:r>
+              <w:rPr>
+                <w:rFonts w:ascii="Open Sans" w:hAnsi="Open Sans" w:cs="Open Sans"/>
+              </w:rPr>
+              <w:t>number</w:t>
+            </w:r>
+          </w:p>
+        </w:tc>
+        <w:tc>
+          <w:tcPr>
+            <w:tcW w:w="1731" w:type="dxa"/>
+            <w:vAlign w:val="center"/>
+          </w:tcPr>
+          <w:p>
+            <w:pPr>
+              <w:jc w:val="center"/>
+              <w:cnfStyle w:val="000000010000" w:firstRow="0" w:lastRow="0" w:firstColumn="0" w:lastColumn="0" w:oddVBand="0" w:evenVBand="0" w:oddHBand="0" w:evenHBand="1" w:firstRowFirstColumn="0" w:firstRowLastColumn="0" w:lastRowFirstColumn="0" w:lastRowLastColumn="0"/>
+              <w:rPr>
+                <w:rFonts w:ascii="Open Sans" w:hAnsi="Open Sans" w:cs="Open Sans"/>
+              </w:rPr>
+            </w:pPr>
+            <w:r>
+              <w:rPr>
+                <w:rFonts w:ascii="Open Sans" w:hAnsi="Open Sans" w:cs="Open Sans"/>
+              </w:rPr>
+              <w:t>number</w:t>
+            </w:r>
+          </w:p>
+        </w:tc>
+        <w:tc>
+          <w:tcPr>
+            <w:tcW w:w="1731" w:type="dxa"/>
+            <w:vAlign w:val="center"/>
+          </w:tcPr>
+          <w:p>
+            <w:pPr>
+              <w:jc w:val="center"/>
+              <w:cnfStyle w:val="000000010000" w:firstRow="0" w:lastRow="0" w:firstColumn="0" w:lastColumn="0" w:oddVBand="0" w:evenVBand="0" w:oddHBand="0" w:evenHBand="1" w:firstRowFirstColumn="0" w:firstRowLastColumn="0" w:lastRowFirstColumn="0" w:lastRowLastColumn="0"/>
+              <w:rPr>
+                <w:rFonts w:ascii="Open Sans" w:hAnsi="Open Sans" w:cs="Open Sans"/>
+              </w:rPr>
+            </w:pPr>
+            <w:r>
+              <w:rPr>
+                <w:rFonts w:ascii="Open Sans" w:hAnsi="Open Sans" w:cs="Open Sans"/>
+              </w:rPr>
+              <w:t>number</w:t>
+            </w:r>
+          </w:p>
+        </w:tc>
+      </w:tr>
+    </w:tbl>
+    <w:p>
+      <w:pPr>
+        <w:rPr>
+          <w:rFonts w:ascii="Open Sans" w:hAnsi="Open Sans" w:cs="Open Sans"/>
+          <w:lang w:val="en-GB"/>
+        </w:rPr>
+      </w:pPr>
+    </w:p>
+    <w:p>
+      <w:pPr>
+        <w:rPr>
+          <w:rFonts w:ascii="Open Sans" w:hAnsi="Open Sans" w:cs="Open Sans"/>
+          <w:lang w:val="en-GB"/>
+        </w:rPr>
+      </w:pPr>
+    </w:p>
+    <w:p>
+      <w:pPr>
+        <w:rPr>
+          <w:rFonts w:ascii="Open Sans" w:eastAsia="Corbel" w:hAnsi="Open Sans" w:cs="Open Sans"/>
+          <w:color w:val="4F81BD" w:themeColor="accent1"/>
+          <w:szCs w:val="24"/>
+          <w:lang w:val="en-GB" w:eastAsia="en-GB"/>
+        </w:rPr>
+      </w:pPr>
+      <w:r>
+        <w:rPr>
+          <w:rFonts w:ascii="Open Sans" w:hAnsi="Open Sans" w:cs="Open Sans"/>
+          <w:color w:val="4F81BD" w:themeColor="accent1"/>
+          <w:szCs w:val="24"/>
+        </w:rPr>
+        <w:br w:type="page"/>
+      </w:r>
+    </w:p>
+    <w:p>
+      <w:pPr>
+        <w:pStyle w:val="functionnalTab"/>
+        <w:rPr>
+          <w:rFonts w:ascii="Open Sans" w:hAnsi="Open Sans" w:cs="Open Sans"/>
           <w:color w:val="4F81BD" w:themeColor="accent1"/>
           <w:sz w:val="22"/>
           <w:szCs w:val="24"/>
         </w:rPr>
       </w:pPr>
-      <w:r>
+    </w:p>
+    <w:p>
+      <w:pPr>
+        <w:pStyle w:val="functionnalTab"/>
         <w:rPr>
           <w:rFonts w:ascii="Open Sans" w:hAnsi="Open Sans" w:cs="Open Sans"/>
           <w:color w:val="4F81BD" w:themeColor="accent1"/>
           <w:sz w:val="22"/>
           <w:szCs w:val="24"/>
         </w:rPr>
-        <w:t>…</w:t>
-      </w:r>
+      </w:pPr>
       <w:r>
         <w:rPr>
           <w:rFonts w:ascii="Open Sans" w:hAnsi="Open Sans" w:cs="Open Sans"/>
@@ -15726,7 +16516,7 @@
           <w:sz w:val="22"/>
           <w:szCs w:val="24"/>
         </w:rPr>
-        <w:t>It’s up to you to create any</w:t>
+        <w:t>…</w:t>
       </w:r>
       <w:r>
         <w:rPr>
@@ -15735,7 +16525,7 @@
           <w:sz w:val="22"/>
           <w:szCs w:val="24"/>
         </w:rPr>
-        <w:t xml:space="preserve"> table with any</w:t>
+        <w:t>It’s up to you to create any</w:t>
       </w:r>
       <w:r>
         <w:rPr>
@@ -15744,7 +16534,7 @@
           <w:sz w:val="22"/>
           <w:szCs w:val="24"/>
         </w:rPr>
-        <w:t xml:space="preserve"> type of data </w:t>
+        <w:t xml:space="preserve"> table with any</w:t>
       </w:r>
       <w:r>
         <w:rPr>
@@ -15753,7 +16543,7 @@
           <w:sz w:val="22"/>
           <w:szCs w:val="24"/>
         </w:rPr>
-        <w:t xml:space="preserve">and gather it </w:t>
+        <w:t xml:space="preserve"> type of data </w:t>
       </w:r>
       <w:r>
         <w:rPr>
@@ -15762,6 +16552,15 @@
           <w:sz w:val="22"/>
           <w:szCs w:val="24"/>
         </w:rPr>
+        <w:t xml:space="preserve">and gather it </w:t>
+      </w:r>
+      <w:r>
+        <w:rPr>
+          <w:rFonts w:ascii="Open Sans" w:hAnsi="Open Sans" w:cs="Open Sans"/>
+          <w:color w:val="4F81BD" w:themeColor="accent1"/>
+          <w:sz w:val="22"/>
+          <w:szCs w:val="24"/>
+        </w:rPr>
         <w:t>as you wish…</w:t>
       </w:r>
     </w:p>
@@ -15777,6 +16576,14 @@
       <w:pPr>
         <w:rPr>
           <w:rFonts w:ascii="Open Sans" w:hAnsi="Open Sans" w:cs="Open Sans"/>
+          <w:lang w:val="en-GB"/>
+        </w:rPr>
+      </w:pPr>
+    </w:p>
+    <w:p>
+      <w:pPr>
+        <w:rPr>
+          <w:rFonts w:ascii="Open Sans" w:hAnsi="Open Sans" w:cs="Open Sans"/>
           <w:color w:val="4F81BD" w:themeColor="accent1"/>
           <w:lang w:val="en-GB"/>
         </w:rPr>
@@ -15786,14 +16593,6 @@
           <w:rFonts w:ascii="Open Sans" w:hAnsi="Open Sans" w:cs="Open Sans"/>
           <w:lang w:val="en-GB"/>
         </w:rPr>
-        <w:br w:type="page"/>
-      </w:r>
-      <w:r>
-        <w:rPr>
-          <w:rFonts w:ascii="Open Sans" w:hAnsi="Open Sans" w:cs="Open Sans"/>
-          <w:lang w:val="en-GB"/>
-        </w:rPr>
-        <w:lastRenderedPageBreak/>
         <w:t>Notes</w:t>
       </w:r>
     </w:p>
@@ -16817,7 +17616,7 @@
       </w:pPr>
     </w:pPrDefault>
   </w:docDefaults>
-  <w:latentStyles w:defLockedState="0" w:defUIPriority="99" w:defSemiHidden="0" w:defUnhideWhenUsed="0" w:defQFormat="0" w:count="376">
+  <w:latentStyles w:defLockedState="0" w:defUIPriority="99" w:defSemiHidden="0" w:defUnhideWhenUsed="0" w:defQFormat="0" w:count="377">
     <w:lsdException w:name="Normal" w:uiPriority="0" w:qFormat="1"/>
     <w:lsdException w:name="heading 1" w:uiPriority="9" w:qFormat="1"/>
     <w:lsdException w:name="heading 2" w:semiHidden="1" w:uiPriority="9" w:unhideWhenUsed="1" w:qFormat="1"/>
@@ -16923,6 +17722,7 @@
     <w:lsdException w:name="HTML Sample" w:semiHidden="1" w:unhideWhenUsed="1"/>
     <w:lsdException w:name="HTML Typewriter" w:semiHidden="1" w:unhideWhenUsed="1"/>
     <w:lsdException w:name="HTML Variable" w:semiHidden="1" w:unhideWhenUsed="1"/>
+    <w:lsdException w:name="Normal Table" w:semiHidden="1" w:unhideWhenUsed="1"/>
     <w:lsdException w:name="annotation subject" w:semiHidden="1" w:unhideWhenUsed="1"/>
     <w:lsdException w:name="No List" w:semiHidden="1" w:unhideWhenUsed="1"/>
     <w:lsdException w:name="Outline List 1" w:semiHidden="1" w:unhideWhenUsed="1"/>
@@ -16969,8 +17769,10 @@
     <w:lsdException w:name="Table Subtle 2" w:semiHidden="1" w:unhideWhenUsed="1"/>
     <w:lsdException w:name="Table Web 1" w:semiHidden="1" w:unhideWhenUsed="1"/>
     <w:lsdException w:name="Table Web 2" w:semiHidden="1" w:unhideWhenUsed="1"/>
+    <w:lsdException w:name="Table Web 3" w:semiHidden="1" w:unhideWhenUsed="1"/>
     <w:lsdException w:name="Balloon Text" w:semiHidden="1" w:unhideWhenUsed="1"/>
     <w:lsdException w:name="Table Grid" w:uiPriority="59"/>
+    <w:lsdException w:name="Table Theme" w:semiHidden="1" w:unhideWhenUsed="1"/>
     <w:lsdException w:name="Placeholder Text" w:semiHidden="1"/>
     <w:lsdException w:name="No Spacing" w:uiPriority="1" w:qFormat="1"/>
     <w:lsdException w:name="Light Shading" w:uiPriority="60"/>
@@ -17191,6 +17993,7 @@
     <w:lsdException w:name="Hashtag" w:semiHidden="1" w:unhideWhenUsed="1"/>
     <w:lsdException w:name="Unresolved Mention" w:semiHidden="1" w:unhideWhenUsed="1"/>
     <w:lsdException w:name="Smart Link" w:semiHidden="1" w:unhideWhenUsed="1"/>
+    <w:lsdException w:name="Smart Link Error" w:semiHidden="1" w:unhideWhenUsed="1"/>
   </w:latentStyles>
   <w:style w:type="paragraph" w:default="1" w:styleId="Normal">
     <w:name w:val="Normal"/>
@@ -18211,7 +19014,7 @@
 </file>
 
 <file path=customXml/itemProps1.xml><?xml version="1.0" encoding="utf-8"?>
-<ds:datastoreItem xmlns:ds="http://schemas.openxmlformats.org/officeDocument/2006/customXml" ds:itemID="{4D9340E1-1AA2-403F-A41C-B56196F74C18}">
+<ds:datastoreItem xmlns:ds="http://schemas.openxmlformats.org/officeDocument/2006/customXml" ds:itemID="{6438FC37-AF26-47F7-8E27-7DF13A255DF4}">
   <ds:schemaRefs>
     <ds:schemaRef ds:uri="http://schemas.openxmlformats.org/officeDocument/2006/bibliography"/>
   </ds:schemaRefs>

</xml_diff>